<commit_message>
Listo control de catalogo
</commit_message>
<xml_diff>
--- a/Documentos/Rubrica1/Reglas de negocio explicitas.docx
+++ b/Documentos/Rubrica1/Reglas de negocio explicitas.docx
@@ -1,10 +1,10 @@
 
 <file path=word/document.xml><?xml version="1.0" encoding="utf-8"?>
-<w:document xmlns:wpc="http://schemas.microsoft.com/office/word/2010/wordprocessingCanvas" xmlns:cx="http://schemas.microsoft.com/office/drawing/2014/chartex" xmlns:cx1="http://schemas.microsoft.com/office/drawing/2015/9/8/chartex" xmlns:cx2="http://schemas.microsoft.com/office/drawing/2015/10/21/chartex" xmlns:cx3="http://schemas.microsoft.com/office/drawing/2016/5/9/chartex" xmlns:cx4="http://schemas.microsoft.com/office/drawing/2016/5/10/chartex" xmlns:cx5="http://schemas.microsoft.com/office/drawing/2016/5/11/chartex" xmlns:cx6="http://schemas.microsoft.com/office/drawing/2016/5/12/chartex" xmlns:cx7="http://schemas.microsoft.com/office/drawing/2016/5/13/chartex" xmlns:cx8="http://schemas.microsoft.com/office/drawing/2016/5/14/chartex" xmlns:mc="http://schemas.openxmlformats.org/markup-compatibility/2006" xmlns:aink="http://schemas.microsoft.com/office/drawing/2016/ink" xmlns:am3d="http://schemas.microsoft.com/office/drawing/2017/model3d" xmlns:o="urn:schemas-microsoft-com:office:office" xmlns:r="http://schemas.openxmlformats.org/officeDocument/2006/relationships" xmlns:m="http://schemas.openxmlformats.org/officeDocument/2006/math" xmlns:v="urn:schemas-microsoft-com:vml" xmlns:wp14="http://schemas.microsoft.com/office/word/2010/wordprocessingDrawing" xmlns:wp="http://schemas.openxmlformats.org/drawingml/2006/wordprocessingDrawing" xmlns:w10="urn:schemas-microsoft-com:office:word" xmlns:w="http://schemas.openxmlformats.org/wordprocessingml/2006/main" xmlns:w14="http://schemas.microsoft.com/office/word/2010/wordml" xmlns:w15="http://schemas.microsoft.com/office/word/2012/wordml" xmlns:w16cid="http://schemas.microsoft.com/office/word/2016/wordml/cid" xmlns:w16se="http://schemas.microsoft.com/office/word/2015/wordml/symex" xmlns:wpg="http://schemas.microsoft.com/office/word/2010/wordprocessingGroup" xmlns:wpi="http://schemas.microsoft.com/office/word/2010/wordprocessingInk" xmlns:wne="http://schemas.microsoft.com/office/word/2006/wordml" xmlns:wps="http://schemas.microsoft.com/office/word/2010/wordprocessingShape" mc:Ignorable="w14 w15 w16se w16cid wp14">
+<w:document xmlns:wpc="http://schemas.microsoft.com/office/word/2010/wordprocessingCanvas" xmlns:mc="http://schemas.openxmlformats.org/markup-compatibility/2006" xmlns:o="urn:schemas-microsoft-com:office:office" xmlns:r="http://schemas.openxmlformats.org/officeDocument/2006/relationships" xmlns:m="http://schemas.openxmlformats.org/officeDocument/2006/math" xmlns:v="urn:schemas-microsoft-com:vml" xmlns:wp14="http://schemas.microsoft.com/office/word/2010/wordprocessingDrawing" xmlns:wp="http://schemas.openxmlformats.org/drawingml/2006/wordprocessingDrawing" xmlns:w10="urn:schemas-microsoft-com:office:word" xmlns:w="http://schemas.openxmlformats.org/wordprocessingml/2006/main" xmlns:w14="http://schemas.microsoft.com/office/word/2010/wordml" xmlns:w15="http://schemas.microsoft.com/office/word/2012/wordml" xmlns:wpg="http://schemas.microsoft.com/office/word/2010/wordprocessingGroup" xmlns:wpi="http://schemas.microsoft.com/office/word/2010/wordprocessingInk" xmlns:wne="http://schemas.microsoft.com/office/word/2006/wordml" xmlns:wps="http://schemas.microsoft.com/office/word/2010/wordprocessingShape" mc:Ignorable="w14 w15 wp14">
   <w:body>
     <w:p>
       <w:pPr>
-        <w:pStyle w:val="Prrafodelista"/>
+        <w:pStyle w:val="ListParagraph"/>
         <w:numPr>
           <w:ilvl w:val="0"/>
           <w:numId w:val="4"/>
@@ -17,7 +17,7 @@
     </w:p>
     <w:p>
       <w:pPr>
-        <w:pStyle w:val="Prrafodelista"/>
+        <w:pStyle w:val="ListParagraph"/>
         <w:numPr>
           <w:ilvl w:val="1"/>
           <w:numId w:val="4"/>
@@ -42,7 +42,7 @@
     </w:p>
     <w:p>
       <w:pPr>
-        <w:pStyle w:val="Prrafodelista"/>
+        <w:pStyle w:val="ListParagraph"/>
         <w:numPr>
           <w:ilvl w:val="1"/>
           <w:numId w:val="4"/>
@@ -57,13 +57,547 @@
           <w:lang w:val="es-VE"/>
         </w:rPr>
         <w:t>En los históricos solo puede existir una fecha fin nula, y si esta es nula indica un uso particular.</w:t>
+      </w:r>
+    </w:p>
+    <w:p>
+      <w:pPr>
+        <w:pStyle w:val="ListParagraph"/>
+        <w:numPr>
+          <w:ilvl w:val="0"/>
+          <w:numId w:val="4"/>
+        </w:numPr>
+        <w:jc w:val="both"/>
+        <w:rPr>
+          <w:sz w:val="24"/>
+          <w:lang w:val="es-VE"/>
+        </w:rPr>
+      </w:pPr>
+      <w:r>
+        <w:rPr>
+          <w:sz w:val="24"/>
+          <w:lang w:val="es-VE"/>
+        </w:rPr>
+        <w:t>Control de empleados</w:t>
+      </w:r>
+    </w:p>
+    <w:p>
+      <w:pPr>
+        <w:pStyle w:val="ListParagraph"/>
+        <w:numPr>
+          <w:ilvl w:val="1"/>
+          <w:numId w:val="4"/>
+        </w:numPr>
+        <w:jc w:val="both"/>
+        <w:rPr>
+          <w:sz w:val="24"/>
+          <w:lang w:val="es-VE"/>
+        </w:rPr>
+      </w:pPr>
+      <w:r>
+        <w:rPr>
+          <w:sz w:val="24"/>
+          <w:lang w:val="es-VE"/>
+        </w:rPr>
+        <w:t>Un empleado que falte más de 3 veces en un mes será sancionado con una amonestación por escrito que quedará registrada en su expediente</w:t>
+      </w:r>
+      <w:r>
+        <w:rPr>
+          <w:sz w:val="24"/>
+          <w:lang w:val="es-VE"/>
+        </w:rPr>
+        <w:t>.</w:t>
+      </w:r>
+    </w:p>
+    <w:p>
+      <w:pPr>
+        <w:pStyle w:val="ListParagraph"/>
+        <w:numPr>
+          <w:ilvl w:val="1"/>
+          <w:numId w:val="4"/>
+        </w:numPr>
+        <w:jc w:val="both"/>
+        <w:rPr>
+          <w:sz w:val="24"/>
+          <w:lang w:val="es-VE"/>
+        </w:rPr>
+      </w:pPr>
+      <w:r>
+        <w:rPr>
+          <w:sz w:val="24"/>
+          <w:lang w:val="es-VE"/>
+        </w:rPr>
+        <w:t>Después de 2 amonestaciones en un periodo menor a 3 meses el empleado puede ser despedido.</w:t>
+      </w:r>
+    </w:p>
+    <w:p>
+      <w:pPr>
+        <w:pStyle w:val="ListParagraph"/>
+        <w:numPr>
+          <w:ilvl w:val="1"/>
+          <w:numId w:val="4"/>
+        </w:numPr>
+        <w:jc w:val="both"/>
+        <w:rPr>
+          <w:sz w:val="24"/>
+          <w:lang w:val="es-VE"/>
+        </w:rPr>
+      </w:pPr>
+      <w:r>
+        <w:rPr>
+          <w:sz w:val="24"/>
+          <w:lang w:val="es-VE"/>
+        </w:rPr>
+        <w:t>Cada viernes el supervisor se reúne con su grupo de trabajo para que puedan revisar las inasistencias y acordar cualquier actividad referida a su trabajo.</w:t>
+      </w:r>
+    </w:p>
+    <w:p>
+      <w:pPr>
+        <w:pStyle w:val="ListParagraph"/>
+        <w:numPr>
+          <w:ilvl w:val="1"/>
+          <w:numId w:val="4"/>
+        </w:numPr>
+        <w:jc w:val="both"/>
+        <w:rPr>
+          <w:sz w:val="24"/>
+          <w:lang w:val="es-VE"/>
+        </w:rPr>
+      </w:pPr>
+      <w:r>
+        <w:rPr>
+          <w:sz w:val="24"/>
+          <w:lang w:val="es-VE"/>
+        </w:rPr>
+        <w:t>E</w:t>
+      </w:r>
+      <w:r>
+        <w:rPr>
+          <w:sz w:val="24"/>
+          <w:lang w:val="es-VE"/>
+        </w:rPr>
+        <w:t>l Gerente Técnico y el Gerente de Planta pueden consultar</w:t>
+      </w:r>
+      <w:r>
+        <w:rPr>
+          <w:sz w:val="24"/>
+          <w:lang w:val="es-VE"/>
+        </w:rPr>
+        <w:t xml:space="preserve"> </w:t>
+      </w:r>
+      <w:r>
+        <w:rPr>
+          <w:sz w:val="24"/>
+          <w:lang w:val="es-VE"/>
+        </w:rPr>
+        <w:t>tanto los expedientes individuales como las minutas de las reuniones</w:t>
+      </w:r>
+      <w:r>
+        <w:rPr>
+          <w:sz w:val="24"/>
+          <w:lang w:val="es-VE"/>
+        </w:rPr>
+        <w:t>.</w:t>
+      </w:r>
+    </w:p>
+    <w:p>
+      <w:pPr>
+        <w:pStyle w:val="ListParagraph"/>
+        <w:numPr>
+          <w:ilvl w:val="1"/>
+          <w:numId w:val="4"/>
+        </w:numPr>
+        <w:jc w:val="both"/>
+        <w:rPr>
+          <w:sz w:val="24"/>
+          <w:lang w:val="es-VE"/>
+        </w:rPr>
+      </w:pPr>
+      <w:r>
+        <w:rPr>
+          <w:sz w:val="24"/>
+          <w:lang w:val="es-VE"/>
+        </w:rPr>
+        <w:t>Los supervisores que tengan los grupos de empleados con asistencias mayores al 99% del mes anterior recibirán un bono adicional de 15% de su salario base en su próximo mes de salario.</w:t>
+      </w:r>
+    </w:p>
+    <w:p>
+      <w:pPr>
+        <w:pStyle w:val="ListParagraph"/>
+        <w:numPr>
+          <w:ilvl w:val="1"/>
+          <w:numId w:val="4"/>
+        </w:numPr>
+        <w:jc w:val="both"/>
+        <w:rPr>
+          <w:sz w:val="24"/>
+          <w:lang w:val="es-VE"/>
+        </w:rPr>
+      </w:pPr>
+      <w:r>
+        <w:rPr>
+          <w:sz w:val="24"/>
+          <w:lang w:val="es-VE"/>
+        </w:rPr>
+        <w:t>Un empleado que no haya faltado a su trabajo en todo el año recibe el 31 de diciembre de ese año un bono equivalente a 5 meses de su salario base.</w:t>
+      </w:r>
+    </w:p>
+    <w:p>
+      <w:pPr>
+        <w:pStyle w:val="ListParagraph"/>
+        <w:numPr>
+          <w:ilvl w:val="1"/>
+          <w:numId w:val="4"/>
+        </w:numPr>
+        <w:jc w:val="both"/>
+        <w:rPr>
+          <w:sz w:val="24"/>
+          <w:lang w:val="es-VE"/>
+        </w:rPr>
+      </w:pPr>
+      <w:r>
+        <w:rPr>
+          <w:sz w:val="24"/>
+          <w:lang w:val="es-VE"/>
+        </w:rPr>
+        <w:t>Los empleados deben ser mayores de 21 años</w:t>
+      </w:r>
+      <w:r>
+        <w:rPr>
+          <w:sz w:val="24"/>
+          <w:lang w:val="es-VE"/>
+        </w:rPr>
+        <w:t xml:space="preserve"> y</w:t>
+      </w:r>
+      <w:r>
+        <w:rPr>
+          <w:sz w:val="24"/>
+          <w:lang w:val="es-VE"/>
+        </w:rPr>
+        <w:t xml:space="preserve"> bachilleres al menos</w:t>
+      </w:r>
+      <w:r>
+        <w:rPr>
+          <w:sz w:val="24"/>
+          <w:lang w:val="es-VE"/>
+        </w:rPr>
+        <w:t>.</w:t>
+      </w:r>
+    </w:p>
+    <w:p>
+      <w:pPr>
+        <w:pStyle w:val="ListParagraph"/>
+        <w:numPr>
+          <w:ilvl w:val="1"/>
+          <w:numId w:val="4"/>
+        </w:numPr>
+        <w:jc w:val="both"/>
+        <w:rPr>
+          <w:sz w:val="24"/>
+          <w:lang w:val="es-VE"/>
+        </w:rPr>
+      </w:pPr>
+      <w:r>
+        <w:rPr>
+          <w:sz w:val="24"/>
+          <w:lang w:val="es-VE"/>
+        </w:rPr>
+        <w:t>P</w:t>
+      </w:r>
+      <w:r>
+        <w:rPr>
+          <w:sz w:val="24"/>
+          <w:lang w:val="es-VE"/>
+        </w:rPr>
+        <w:t>ara ser gerente deben tener más de 35 años y ser ingenieros químicos, mecánicos, de producción, industriales o geólogos.</w:t>
+      </w:r>
+    </w:p>
+    <w:p>
+      <w:pPr>
+        <w:pStyle w:val="ListParagraph"/>
+        <w:numPr>
+          <w:ilvl w:val="1"/>
+          <w:numId w:val="4"/>
+        </w:numPr>
+        <w:jc w:val="both"/>
+        <w:rPr>
+          <w:sz w:val="24"/>
+          <w:lang w:val="es-VE"/>
+        </w:rPr>
+      </w:pPr>
+      <w:r>
+        <w:rPr>
+          <w:sz w:val="24"/>
+          <w:lang w:val="es-VE"/>
+        </w:rPr>
+        <w:t>La fábrica trabaja de lunes a sábado – lunes a viernes de 8:00 am a 5:00 pm; sábado de 7:00 am a 12 m</w:t>
+      </w:r>
+      <w:r>
+        <w:rPr>
+          <w:sz w:val="24"/>
+          <w:lang w:val="es-VE"/>
+        </w:rPr>
+        <w:t>, por lo tanto, el horario de los empleados que no sean horneros debe estar comprendido entre las horas de trabaja de la fábrica.</w:t>
+      </w:r>
+    </w:p>
+    <w:p>
+      <w:pPr>
+        <w:pStyle w:val="ListParagraph"/>
+        <w:numPr>
+          <w:ilvl w:val="1"/>
+          <w:numId w:val="4"/>
+        </w:numPr>
+        <w:jc w:val="both"/>
+        <w:rPr>
+          <w:sz w:val="24"/>
+          <w:lang w:val="es-VE"/>
+        </w:rPr>
+      </w:pPr>
+      <w:r>
+        <w:rPr>
+          <w:sz w:val="24"/>
+          <w:lang w:val="es-VE"/>
+        </w:rPr>
+        <w:t>N</w:t>
+      </w:r>
+      <w:r>
+        <w:rPr>
+          <w:sz w:val="24"/>
+          <w:lang w:val="es-VE"/>
+        </w:rPr>
+        <w:t>o trabajan 24, 25, 31 de diciembre, 1 de enero, 1 de mayo.</w:t>
+      </w:r>
+    </w:p>
+    <w:p>
+      <w:pPr>
+        <w:pStyle w:val="ListParagraph"/>
+        <w:numPr>
+          <w:ilvl w:val="1"/>
+          <w:numId w:val="4"/>
+        </w:numPr>
+        <w:jc w:val="both"/>
+        <w:rPr>
+          <w:sz w:val="24"/>
+          <w:lang w:val="es-VE"/>
+        </w:rPr>
+      </w:pPr>
+      <w:r>
+        <w:rPr>
+          <w:sz w:val="24"/>
+          <w:lang w:val="es-VE"/>
+        </w:rPr>
+        <w:t>U</w:t>
+      </w:r>
+      <w:r>
+        <w:rPr>
+          <w:sz w:val="24"/>
+          <w:lang w:val="es-VE"/>
+        </w:rPr>
+        <w:t>n hornero debe tener un intervalo de un mes antes de hacer turno nocturno nuevamente.</w:t>
+      </w:r>
+    </w:p>
+    <w:p>
+      <w:pPr>
+        <w:pStyle w:val="ListParagraph"/>
+        <w:numPr>
+          <w:ilvl w:val="1"/>
+          <w:numId w:val="4"/>
+        </w:numPr>
+        <w:jc w:val="both"/>
+        <w:rPr>
+          <w:sz w:val="24"/>
+          <w:lang w:val="es-VE"/>
+        </w:rPr>
+      </w:pPr>
+      <w:r>
+        <w:rPr>
+          <w:sz w:val="24"/>
+          <w:lang w:val="es-VE"/>
+        </w:rPr>
+        <w:t>Un hornero no puede abandonar su puesto de trabajo hasta que no llegue el siguiente, es importante saber para un empleado particular cuántas veces llegó atrasado y qué horneros hicieron más tiempo extra por retrasos de los demás.</w:t>
+      </w:r>
+    </w:p>
+    <w:p>
+      <w:pPr>
+        <w:pStyle w:val="ListParagraph"/>
+        <w:numPr>
+          <w:ilvl w:val="0"/>
+          <w:numId w:val="4"/>
+        </w:numPr>
+        <w:jc w:val="both"/>
+        <w:rPr>
+          <w:sz w:val="24"/>
+          <w:lang w:val="es-VE"/>
+        </w:rPr>
+      </w:pPr>
+      <w:r>
+        <w:rPr>
+          <w:sz w:val="24"/>
+          <w:lang w:val="es-VE"/>
+        </w:rPr>
+        <w:t>Control de catálogo</w:t>
       </w:r>
       <w:bookmarkStart w:id="0" w:name="_GoBack"/>
       <w:bookmarkEnd w:id="0"/>
     </w:p>
     <w:p>
       <w:pPr>
-        <w:pStyle w:val="Prrafodelista"/>
+        <w:pStyle w:val="ListParagraph"/>
+        <w:numPr>
+          <w:ilvl w:val="1"/>
+          <w:numId w:val="4"/>
+        </w:numPr>
+        <w:jc w:val="both"/>
+        <w:rPr>
+          <w:sz w:val="24"/>
+          <w:lang w:val="es-VE"/>
+        </w:rPr>
+      </w:pPr>
+      <w:r>
+        <w:rPr>
+          <w:sz w:val="24"/>
+          <w:lang w:val="es-VE"/>
+        </w:rPr>
+        <w:t xml:space="preserve">El precio actual de una vajilla varia cada 3 meses de acuerdo al índice de inflación, </w:t>
+      </w:r>
+      <w:r>
+        <w:rPr>
+          <w:sz w:val="24"/>
+          <w:lang w:val="es-VE"/>
+        </w:rPr>
+        <w:t>si aumenta la</w:t>
+      </w:r>
+      <w:r>
+        <w:rPr>
+          <w:sz w:val="24"/>
+          <w:lang w:val="es-VE"/>
+        </w:rPr>
+        <w:t xml:space="preserve"> </w:t>
+      </w:r>
+      <w:r>
+        <w:rPr>
+          <w:sz w:val="24"/>
+          <w:lang w:val="es-VE"/>
+        </w:rPr>
+        <w:t>inflación aumenta el precio</w:t>
+      </w:r>
+      <w:r>
+        <w:rPr>
+          <w:sz w:val="24"/>
+          <w:lang w:val="es-VE"/>
+        </w:rPr>
+        <w:t xml:space="preserve"> en bolívares con respecto al dólar</w:t>
+      </w:r>
+      <w:r>
+        <w:rPr>
+          <w:sz w:val="24"/>
+          <w:lang w:val="es-VE"/>
+        </w:rPr>
+        <w:t xml:space="preserve"> si baja el índice de inflación se bajan los precios</w:t>
+      </w:r>
+      <w:r>
+        <w:rPr>
+          <w:sz w:val="24"/>
+          <w:lang w:val="es-VE"/>
+        </w:rPr>
+        <w:t xml:space="preserve"> </w:t>
+      </w:r>
+      <w:r>
+        <w:rPr>
+          <w:sz w:val="24"/>
+          <w:lang w:val="es-VE"/>
+        </w:rPr>
+        <w:t>(Conversión monetaria</w:t>
+      </w:r>
+      <w:proofErr w:type="gramStart"/>
+      <w:r>
+        <w:rPr>
+          <w:sz w:val="24"/>
+          <w:lang w:val="es-VE"/>
+        </w:rPr>
+        <w:t>) .</w:t>
+      </w:r>
+      <w:proofErr w:type="gramEnd"/>
+      <w:r>
+        <w:rPr>
+          <w:sz w:val="24"/>
+          <w:lang w:val="es-VE"/>
+        </w:rPr>
+        <w:t xml:space="preserve"> Esto aplica para todas las piezas.</w:t>
+      </w:r>
+    </w:p>
+    <w:p>
+      <w:pPr>
+        <w:pStyle w:val="ListParagraph"/>
+        <w:numPr>
+          <w:ilvl w:val="1"/>
+          <w:numId w:val="4"/>
+        </w:numPr>
+        <w:jc w:val="both"/>
+        <w:rPr>
+          <w:sz w:val="24"/>
+          <w:lang w:val="es-VE"/>
+        </w:rPr>
+      </w:pPr>
+      <w:r>
+        <w:rPr>
+          <w:sz w:val="24"/>
+          <w:lang w:val="es-VE"/>
+        </w:rPr>
+        <w:t>Los precios de una</w:t>
+      </w:r>
+      <w:r>
+        <w:rPr>
+          <w:sz w:val="24"/>
+          <w:lang w:val="es-VE"/>
+        </w:rPr>
+        <w:t xml:space="preserve"> vajilla tienen</w:t>
+      </w:r>
+      <w:r>
+        <w:rPr>
+          <w:sz w:val="24"/>
+          <w:lang w:val="es-VE"/>
+        </w:rPr>
+        <w:t xml:space="preserve"> </w:t>
+      </w:r>
+      <w:r>
+        <w:rPr>
+          <w:sz w:val="24"/>
+          <w:lang w:val="es-VE"/>
+        </w:rPr>
+        <w:t>una rebaja del 25% de lo que sería el total de los precios individuales de las piezas</w:t>
+      </w:r>
+      <w:r>
+        <w:rPr>
+          <w:sz w:val="24"/>
+          <w:lang w:val="es-VE"/>
+        </w:rPr>
+        <w:t xml:space="preserve"> </w:t>
+      </w:r>
+      <w:r>
+        <w:rPr>
+          <w:sz w:val="24"/>
+          <w:lang w:val="es-VE"/>
+        </w:rPr>
+        <w:t>que los componen.</w:t>
+      </w:r>
+    </w:p>
+    <w:p>
+      <w:pPr>
+        <w:pStyle w:val="ListParagraph"/>
+        <w:numPr>
+          <w:ilvl w:val="1"/>
+          <w:numId w:val="4"/>
+        </w:numPr>
+        <w:jc w:val="both"/>
+        <w:rPr>
+          <w:sz w:val="24"/>
+          <w:lang w:val="es-VE"/>
+        </w:rPr>
+      </w:pPr>
+    </w:p>
+    <w:p>
+      <w:pPr>
+        <w:pStyle w:val="ListParagraph"/>
         <w:numPr>
           <w:ilvl w:val="0"/>
           <w:numId w:val="4"/>
@@ -79,418 +613,12 @@
           <w:sz w:val="24"/>
           <w:lang w:val="es-VE"/>
         </w:rPr>
-        <w:t>Control de empleados</w:t>
-      </w:r>
-    </w:p>
-    <w:p>
-      <w:pPr>
-        <w:pStyle w:val="Prrafodelista"/>
-        <w:numPr>
-          <w:ilvl w:val="1"/>
-          <w:numId w:val="4"/>
-        </w:numPr>
-        <w:jc w:val="both"/>
-        <w:rPr>
-          <w:sz w:val="24"/>
-          <w:lang w:val="es-VE"/>
-        </w:rPr>
-      </w:pPr>
-      <w:r>
-        <w:rPr>
-          <w:sz w:val="24"/>
-          <w:lang w:val="es-VE"/>
-        </w:rPr>
-        <w:t>Un empleado que falte más de 3 veces en un mes será sancionado con una amonestación por escrito que quedará registrada en su expediente</w:t>
-      </w:r>
-      <w:r>
-        <w:rPr>
-          <w:sz w:val="24"/>
-          <w:lang w:val="es-VE"/>
-        </w:rPr>
-        <w:t>.</w:t>
-      </w:r>
-    </w:p>
-    <w:p>
-      <w:pPr>
-        <w:pStyle w:val="Prrafodelista"/>
-        <w:numPr>
-          <w:ilvl w:val="1"/>
-          <w:numId w:val="4"/>
-        </w:numPr>
-        <w:jc w:val="both"/>
-        <w:rPr>
-          <w:sz w:val="24"/>
-          <w:lang w:val="es-VE"/>
-        </w:rPr>
-      </w:pPr>
-      <w:r>
-        <w:rPr>
-          <w:sz w:val="24"/>
-          <w:lang w:val="es-VE"/>
-        </w:rPr>
-        <w:t>Después de 2 amonestaciones en un periodo menor a 3 meses el empleado puede ser despedido.</w:t>
-      </w:r>
-    </w:p>
-    <w:p>
-      <w:pPr>
-        <w:pStyle w:val="Prrafodelista"/>
-        <w:numPr>
-          <w:ilvl w:val="1"/>
-          <w:numId w:val="4"/>
-        </w:numPr>
-        <w:jc w:val="both"/>
-        <w:rPr>
-          <w:sz w:val="24"/>
-          <w:lang w:val="es-VE"/>
-        </w:rPr>
-      </w:pPr>
-      <w:r>
-        <w:rPr>
-          <w:sz w:val="24"/>
-          <w:lang w:val="es-VE"/>
-        </w:rPr>
-        <w:t>Cada viernes el supervisor se reúne con su grupo de trabajo para que puedan revisar las inasistencias y acordar cualquier actividad referida a su trabajo.</w:t>
-      </w:r>
-    </w:p>
-    <w:p>
-      <w:pPr>
-        <w:pStyle w:val="Prrafodelista"/>
-        <w:numPr>
-          <w:ilvl w:val="1"/>
-          <w:numId w:val="4"/>
-        </w:numPr>
-        <w:jc w:val="both"/>
-        <w:rPr>
-          <w:sz w:val="24"/>
-          <w:lang w:val="es-VE"/>
-        </w:rPr>
-      </w:pPr>
-      <w:r>
-        <w:rPr>
-          <w:sz w:val="24"/>
-          <w:lang w:val="es-VE"/>
-        </w:rPr>
-        <w:t>E</w:t>
-      </w:r>
-      <w:r>
-        <w:rPr>
-          <w:sz w:val="24"/>
-          <w:lang w:val="es-VE"/>
-        </w:rPr>
-        <w:t>l Gerente Técnico y el Gerente de Planta pueden consultar</w:t>
-      </w:r>
-      <w:r>
-        <w:rPr>
-          <w:sz w:val="24"/>
-          <w:lang w:val="es-VE"/>
-        </w:rPr>
-        <w:t xml:space="preserve"> </w:t>
-      </w:r>
-      <w:r>
-        <w:rPr>
-          <w:sz w:val="24"/>
-          <w:lang w:val="es-VE"/>
-        </w:rPr>
-        <w:t>tanto los expedientes individuales como las minutas de las reuniones</w:t>
-      </w:r>
-      <w:r>
-        <w:rPr>
-          <w:sz w:val="24"/>
-          <w:lang w:val="es-VE"/>
-        </w:rPr>
-        <w:t>.</w:t>
-      </w:r>
-    </w:p>
-    <w:p>
-      <w:pPr>
-        <w:pStyle w:val="Prrafodelista"/>
-        <w:numPr>
-          <w:ilvl w:val="1"/>
-          <w:numId w:val="4"/>
-        </w:numPr>
-        <w:jc w:val="both"/>
-        <w:rPr>
-          <w:sz w:val="24"/>
-          <w:lang w:val="es-VE"/>
-        </w:rPr>
-      </w:pPr>
-      <w:r>
-        <w:rPr>
-          <w:sz w:val="24"/>
-          <w:lang w:val="es-VE"/>
-        </w:rPr>
-        <w:t>Los supervisores que tengan los grupos de empleados con asistencias mayores al 99% del mes anterior recibirán un bono adicional de 15% de su salario base en su próximo mes de salario.</w:t>
-      </w:r>
-    </w:p>
-    <w:p>
-      <w:pPr>
-        <w:pStyle w:val="Prrafodelista"/>
-        <w:numPr>
-          <w:ilvl w:val="1"/>
-          <w:numId w:val="4"/>
-        </w:numPr>
-        <w:jc w:val="both"/>
-        <w:rPr>
-          <w:sz w:val="24"/>
-          <w:lang w:val="es-VE"/>
-        </w:rPr>
-      </w:pPr>
-      <w:r>
-        <w:rPr>
-          <w:sz w:val="24"/>
-          <w:lang w:val="es-VE"/>
-        </w:rPr>
-        <w:t>Un empleado que no haya faltado a su trabajo en todo el año recibe el 31 de diciembre de ese año un bono equivalente a 5 meses de su salario base.</w:t>
-      </w:r>
-    </w:p>
-    <w:p>
-      <w:pPr>
-        <w:pStyle w:val="Prrafodelista"/>
-        <w:numPr>
-          <w:ilvl w:val="1"/>
-          <w:numId w:val="4"/>
-        </w:numPr>
-        <w:jc w:val="both"/>
-        <w:rPr>
-          <w:sz w:val="24"/>
-          <w:lang w:val="es-VE"/>
-        </w:rPr>
-      </w:pPr>
-      <w:r>
-        <w:rPr>
-          <w:sz w:val="24"/>
-          <w:lang w:val="es-VE"/>
-        </w:rPr>
-        <w:t>Los empleados deben ser mayores de 21 años</w:t>
-      </w:r>
-      <w:r>
-        <w:rPr>
-          <w:sz w:val="24"/>
-          <w:lang w:val="es-VE"/>
-        </w:rPr>
-        <w:t xml:space="preserve"> y</w:t>
-      </w:r>
-      <w:r>
-        <w:rPr>
-          <w:sz w:val="24"/>
-          <w:lang w:val="es-VE"/>
-        </w:rPr>
-        <w:t xml:space="preserve"> bachilleres al menos</w:t>
-      </w:r>
-      <w:r>
-        <w:rPr>
-          <w:sz w:val="24"/>
-          <w:lang w:val="es-VE"/>
-        </w:rPr>
-        <w:t>.</w:t>
-      </w:r>
-    </w:p>
-    <w:p>
-      <w:pPr>
-        <w:pStyle w:val="Prrafodelista"/>
-        <w:numPr>
-          <w:ilvl w:val="1"/>
-          <w:numId w:val="4"/>
-        </w:numPr>
-        <w:jc w:val="both"/>
-        <w:rPr>
-          <w:sz w:val="24"/>
-          <w:lang w:val="es-VE"/>
-        </w:rPr>
-      </w:pPr>
-      <w:r>
-        <w:rPr>
-          <w:sz w:val="24"/>
-          <w:lang w:val="es-VE"/>
-        </w:rPr>
-        <w:t>P</w:t>
-      </w:r>
-      <w:r>
-        <w:rPr>
-          <w:sz w:val="24"/>
-          <w:lang w:val="es-VE"/>
-        </w:rPr>
-        <w:t xml:space="preserve">ara ser gerente deben tener </w:t>
-      </w:r>
-      <w:r>
-        <w:rPr>
-          <w:sz w:val="24"/>
-          <w:lang w:val="es-VE"/>
-        </w:rPr>
-        <w:t>más</w:t>
-      </w:r>
-      <w:r>
-        <w:rPr>
-          <w:sz w:val="24"/>
-          <w:lang w:val="es-VE"/>
-        </w:rPr>
-        <w:t xml:space="preserve"> de 35 años y ser ingenieros químicos, mecánicos, de producción, industriales o geólogos.</w:t>
-      </w:r>
-    </w:p>
-    <w:p>
-      <w:pPr>
-        <w:pStyle w:val="Prrafodelista"/>
-        <w:numPr>
-          <w:ilvl w:val="1"/>
-          <w:numId w:val="4"/>
-        </w:numPr>
-        <w:jc w:val="both"/>
-        <w:rPr>
-          <w:sz w:val="24"/>
-          <w:lang w:val="es-VE"/>
-        </w:rPr>
-      </w:pPr>
-      <w:r>
-        <w:rPr>
-          <w:sz w:val="24"/>
-          <w:lang w:val="es-VE"/>
-        </w:rPr>
-        <w:t>La fábrica trabaja de lunes a sábado – lunes a viernes de 8:00 am a 5:00 pm; sábado de 7:00 am a 12 m</w:t>
-      </w:r>
-      <w:r>
-        <w:rPr>
-          <w:sz w:val="24"/>
-          <w:lang w:val="es-VE"/>
-        </w:rPr>
-        <w:t>, por lo tanto, el horario de los empleados que no sean horneros debe estar comprendido entre las horas de trabaja de la fábrica.</w:t>
-      </w:r>
-    </w:p>
-    <w:p>
-      <w:pPr>
-        <w:pStyle w:val="Prrafodelista"/>
-        <w:numPr>
-          <w:ilvl w:val="1"/>
-          <w:numId w:val="4"/>
-        </w:numPr>
-        <w:jc w:val="both"/>
-        <w:rPr>
-          <w:sz w:val="24"/>
-          <w:lang w:val="es-VE"/>
-        </w:rPr>
-      </w:pPr>
-      <w:r>
-        <w:rPr>
-          <w:sz w:val="24"/>
-          <w:lang w:val="es-VE"/>
-        </w:rPr>
-        <w:t>N</w:t>
-      </w:r>
-      <w:r>
-        <w:rPr>
-          <w:sz w:val="24"/>
-          <w:lang w:val="es-VE"/>
-        </w:rPr>
-        <w:t>o trabajan 24, 25, 31 de diciembre, 1 de enero, 1 de mayo.</w:t>
-      </w:r>
-    </w:p>
-    <w:p>
-      <w:pPr>
-        <w:pStyle w:val="Prrafodelista"/>
-        <w:numPr>
-          <w:ilvl w:val="1"/>
-          <w:numId w:val="4"/>
-        </w:numPr>
-        <w:jc w:val="both"/>
-        <w:rPr>
-          <w:sz w:val="24"/>
-          <w:lang w:val="es-VE"/>
-        </w:rPr>
-      </w:pPr>
-      <w:r>
-        <w:rPr>
-          <w:sz w:val="24"/>
-          <w:lang w:val="es-VE"/>
-        </w:rPr>
-        <w:t>U</w:t>
-      </w:r>
-      <w:r>
-        <w:rPr>
-          <w:sz w:val="24"/>
-          <w:lang w:val="es-VE"/>
-        </w:rPr>
-        <w:t>n hornero debe tener un intervalo de un mes antes de hacer turno nocturno nuevamente.</w:t>
-      </w:r>
-    </w:p>
-    <w:p>
-      <w:pPr>
-        <w:pStyle w:val="Prrafodelista"/>
-        <w:numPr>
-          <w:ilvl w:val="1"/>
-          <w:numId w:val="4"/>
-        </w:numPr>
-        <w:jc w:val="both"/>
-        <w:rPr>
-          <w:sz w:val="24"/>
-          <w:lang w:val="es-VE"/>
-        </w:rPr>
-      </w:pPr>
-      <w:r>
-        <w:rPr>
-          <w:sz w:val="24"/>
-          <w:lang w:val="es-VE"/>
-        </w:rPr>
-        <w:t>Un hornero no puede abandonar su puesto de trabajo hasta que no llegue el siguiente, es importante saber para un empleado particular cuántas veces llegó atrasado y qué horneros hicieron más tiempo extra por retrasos de los demás.</w:t>
-      </w:r>
-    </w:p>
-    <w:p>
-      <w:pPr>
-        <w:pStyle w:val="Prrafodelista"/>
-        <w:numPr>
-          <w:ilvl w:val="0"/>
-          <w:numId w:val="4"/>
-        </w:numPr>
-        <w:jc w:val="both"/>
-        <w:rPr>
-          <w:sz w:val="24"/>
-          <w:lang w:val="es-VE"/>
-        </w:rPr>
-      </w:pPr>
-      <w:r>
-        <w:rPr>
-          <w:sz w:val="24"/>
-          <w:lang w:val="es-VE"/>
-        </w:rPr>
-        <w:t>Control de catálogo</w:t>
-      </w:r>
-    </w:p>
-    <w:p>
-      <w:pPr>
-        <w:pStyle w:val="Prrafodelista"/>
-        <w:numPr>
-          <w:ilvl w:val="1"/>
-          <w:numId w:val="4"/>
-        </w:numPr>
-        <w:jc w:val="both"/>
-        <w:rPr>
-          <w:sz w:val="24"/>
-          <w:lang w:val="es-VE"/>
-        </w:rPr>
-      </w:pPr>
-    </w:p>
-    <w:p>
-      <w:pPr>
-        <w:pStyle w:val="Prrafodelista"/>
-        <w:numPr>
-          <w:ilvl w:val="0"/>
-          <w:numId w:val="4"/>
-        </w:numPr>
-        <w:jc w:val="both"/>
-        <w:rPr>
-          <w:sz w:val="24"/>
-          <w:lang w:val="es-VE"/>
-        </w:rPr>
-      </w:pPr>
-      <w:r>
-        <w:rPr>
-          <w:sz w:val="24"/>
-          <w:lang w:val="es-VE"/>
-        </w:rPr>
         <w:t>Control de ventas</w:t>
       </w:r>
     </w:p>
     <w:p>
       <w:pPr>
-        <w:pStyle w:val="Prrafodelista"/>
+        <w:pStyle w:val="ListParagraph"/>
         <w:numPr>
           <w:ilvl w:val="1"/>
           <w:numId w:val="4"/>
@@ -513,8 +641,8 @@
 </file>
 
 <file path=word/numbering.xml><?xml version="1.0" encoding="utf-8"?>
-<w:numbering xmlns:wpc="http://schemas.microsoft.com/office/word/2010/wordprocessingCanvas" xmlns:cx="http://schemas.microsoft.com/office/drawing/2014/chartex" xmlns:cx1="http://schemas.microsoft.com/office/drawing/2015/9/8/chartex" xmlns:cx2="http://schemas.microsoft.com/office/drawing/2015/10/21/chartex" xmlns:cx3="http://schemas.microsoft.com/office/drawing/2016/5/9/chartex" xmlns:cx4="http://schemas.microsoft.com/office/drawing/2016/5/10/chartex" xmlns:cx5="http://schemas.microsoft.com/office/drawing/2016/5/11/chartex" xmlns:cx6="http://schemas.microsoft.com/office/drawing/2016/5/12/chartex" xmlns:cx7="http://schemas.microsoft.com/office/drawing/2016/5/13/chartex" xmlns:cx8="http://schemas.microsoft.com/office/drawing/2016/5/14/chartex" xmlns:mc="http://schemas.openxmlformats.org/markup-compatibility/2006" xmlns:aink="http://schemas.microsoft.com/office/drawing/2016/ink" xmlns:am3d="http://schemas.microsoft.com/office/drawing/2017/model3d" xmlns:o="urn:schemas-microsoft-com:office:office" xmlns:r="http://schemas.openxmlformats.org/officeDocument/2006/relationships" xmlns:m="http://schemas.openxmlformats.org/officeDocument/2006/math" xmlns:v="urn:schemas-microsoft-com:vml" xmlns:wp14="http://schemas.microsoft.com/office/word/2010/wordprocessingDrawing" xmlns:wp="http://schemas.openxmlformats.org/drawingml/2006/wordprocessingDrawing" xmlns:w10="urn:schemas-microsoft-com:office:word" xmlns:w="http://schemas.openxmlformats.org/wordprocessingml/2006/main" xmlns:w14="http://schemas.microsoft.com/office/word/2010/wordml" xmlns:w15="http://schemas.microsoft.com/office/word/2012/wordml" xmlns:w16cid="http://schemas.microsoft.com/office/word/2016/wordml/cid" xmlns:w16se="http://schemas.microsoft.com/office/word/2015/wordml/symex" xmlns:wpg="http://schemas.microsoft.com/office/word/2010/wordprocessingGroup" xmlns:wpi="http://schemas.microsoft.com/office/word/2010/wordprocessingInk" xmlns:wne="http://schemas.microsoft.com/office/word/2006/wordml" xmlns:wps="http://schemas.microsoft.com/office/word/2010/wordprocessingShape" mc:Ignorable="w14 w15 w16se w16cid wp14">
-  <w:abstractNum w:abstractNumId="0" w15:restartNumberingAfterBreak="0">
+<w:numbering xmlns:wpc="http://schemas.microsoft.com/office/word/2010/wordprocessingCanvas" xmlns:mc="http://schemas.openxmlformats.org/markup-compatibility/2006" xmlns:o="urn:schemas-microsoft-com:office:office" xmlns:r="http://schemas.openxmlformats.org/officeDocument/2006/relationships" xmlns:m="http://schemas.openxmlformats.org/officeDocument/2006/math" xmlns:v="urn:schemas-microsoft-com:vml" xmlns:wp14="http://schemas.microsoft.com/office/word/2010/wordprocessingDrawing" xmlns:wp="http://schemas.openxmlformats.org/drawingml/2006/wordprocessingDrawing" xmlns:w10="urn:schemas-microsoft-com:office:word" xmlns:w="http://schemas.openxmlformats.org/wordprocessingml/2006/main" xmlns:w14="http://schemas.microsoft.com/office/word/2010/wordml" xmlns:w15="http://schemas.microsoft.com/office/word/2012/wordml" xmlns:wpg="http://schemas.microsoft.com/office/word/2010/wordprocessingGroup" xmlns:wpi="http://schemas.microsoft.com/office/word/2010/wordprocessingInk" xmlns:wne="http://schemas.microsoft.com/office/word/2006/wordml" xmlns:wps="http://schemas.microsoft.com/office/word/2010/wordprocessingShape" mc:Ignorable="w14 w15 wp14">
+  <w:abstractNum w:abstractNumId="0">
     <w:nsid w:val="50163169"/>
     <w:multiLevelType w:val="hybridMultilevel"/>
     <w:tmpl w:val="CAA00762"/>
@@ -627,7 +755,7 @@
       </w:rPr>
     </w:lvl>
   </w:abstractNum>
-  <w:abstractNum w:abstractNumId="1" w15:restartNumberingAfterBreak="0">
+  <w:abstractNum w:abstractNumId="1">
     <w:nsid w:val="694259BD"/>
     <w:multiLevelType w:val="hybridMultilevel"/>
     <w:tmpl w:val="06589FBC"/>
@@ -740,7 +868,7 @@
       </w:rPr>
     </w:lvl>
   </w:abstractNum>
-  <w:abstractNum w:abstractNumId="2" w15:restartNumberingAfterBreak="0">
+  <w:abstractNum w:abstractNumId="2">
     <w:nsid w:val="770D0513"/>
     <w:multiLevelType w:val="hybridMultilevel"/>
     <w:tmpl w:val="C3C01F54"/>
@@ -853,7 +981,7 @@
       </w:rPr>
     </w:lvl>
   </w:abstractNum>
-  <w:abstractNum w:abstractNumId="3" w15:restartNumberingAfterBreak="0">
+  <w:abstractNum w:abstractNumId="3">
     <w:nsid w:val="7A706866"/>
     <w:multiLevelType w:val="hybridMultilevel"/>
     <w:tmpl w:val="5D086610"/>
@@ -982,7 +1110,7 @@
 </file>
 
 <file path=word/styles.xml><?xml version="1.0" encoding="utf-8"?>
-<w:styles xmlns:mc="http://schemas.openxmlformats.org/markup-compatibility/2006" xmlns:r="http://schemas.openxmlformats.org/officeDocument/2006/relationships" xmlns:w="http://schemas.openxmlformats.org/wordprocessingml/2006/main" xmlns:w14="http://schemas.microsoft.com/office/word/2010/wordml" xmlns:w15="http://schemas.microsoft.com/office/word/2012/wordml" xmlns:w16cid="http://schemas.microsoft.com/office/word/2016/wordml/cid" xmlns:w16se="http://schemas.microsoft.com/office/word/2015/wordml/symex" mc:Ignorable="w14 w15 w16se w16cid">
+<w:styles xmlns:mc="http://schemas.openxmlformats.org/markup-compatibility/2006" xmlns:r="http://schemas.openxmlformats.org/officeDocument/2006/relationships" xmlns:w="http://schemas.openxmlformats.org/wordprocessingml/2006/main" xmlns:w14="http://schemas.microsoft.com/office/word/2010/wordml" xmlns:w15="http://schemas.microsoft.com/office/word/2012/wordml" mc:Ignorable="w14 w15">
   <w:docDefaults>
     <w:rPrDefault>
       <w:rPr>
@@ -998,7 +1126,7 @@
       </w:pPr>
     </w:pPrDefault>
   </w:docDefaults>
-  <w:latentStyles w:defLockedState="0" w:defUIPriority="99" w:defSemiHidden="0" w:defUnhideWhenUsed="0" w:defQFormat="0" w:count="376">
+  <w:latentStyles w:defLockedState="0" w:defUIPriority="99" w:defSemiHidden="0" w:defUnhideWhenUsed="0" w:defQFormat="0" w:count="371">
     <w:lsdException w:name="Normal" w:uiPriority="0" w:qFormat="1"/>
     <w:lsdException w:name="heading 1" w:uiPriority="9" w:qFormat="1"/>
     <w:lsdException w:name="heading 2" w:semiHidden="1" w:uiPriority="9" w:unhideWhenUsed="1" w:qFormat="1"/>
@@ -1370,23 +1498,18 @@
     <w:lsdException w:name="List Table 5 Dark Accent 6" w:uiPriority="50"/>
     <w:lsdException w:name="List Table 6 Colorful Accent 6" w:uiPriority="51"/>
     <w:lsdException w:name="List Table 7 Colorful Accent 6" w:uiPriority="52"/>
-    <w:lsdException w:name="Mention" w:semiHidden="1" w:unhideWhenUsed="1"/>
-    <w:lsdException w:name="Smart Hyperlink" w:semiHidden="1" w:unhideWhenUsed="1"/>
-    <w:lsdException w:name="Hashtag" w:semiHidden="1" w:unhideWhenUsed="1"/>
-    <w:lsdException w:name="Unresolved Mention" w:semiHidden="1" w:unhideWhenUsed="1"/>
-    <w:lsdException w:name="Smart Link" w:semiHidden="1" w:unhideWhenUsed="1"/>
   </w:latentStyles>
   <w:style w:type="paragraph" w:default="1" w:styleId="Normal">
     <w:name w:val="Normal"/>
     <w:qFormat/>
   </w:style>
-  <w:style w:type="character" w:default="1" w:styleId="Fuentedeprrafopredeter">
+  <w:style w:type="character" w:default="1" w:styleId="DefaultParagraphFont">
     <w:name w:val="Default Paragraph Font"/>
     <w:uiPriority w:val="1"/>
     <w:semiHidden/>
     <w:unhideWhenUsed/>
   </w:style>
-  <w:style w:type="table" w:default="1" w:styleId="Tablanormal">
+  <w:style w:type="table" w:default="1" w:styleId="TableNormal">
     <w:name w:val="Normal Table"/>
     <w:uiPriority w:val="99"/>
     <w:semiHidden/>
@@ -1401,13 +1524,13 @@
       </w:tblCellMar>
     </w:tblPr>
   </w:style>
-  <w:style w:type="numbering" w:default="1" w:styleId="Sinlista">
+  <w:style w:type="numbering" w:default="1" w:styleId="NoList">
     <w:name w:val="No List"/>
     <w:uiPriority w:val="99"/>
     <w:semiHidden/>
     <w:unhideWhenUsed/>
   </w:style>
-  <w:style w:type="paragraph" w:styleId="Prrafodelista">
+  <w:style w:type="paragraph" w:styleId="ListParagraph">
     <w:name w:val="List Paragraph"/>
     <w:basedOn w:val="Normal"/>
     <w:uiPriority w:val="34"/>

</xml_diff>

<commit_message>
Rubrica 1 terminada :D
</commit_message>
<xml_diff>
--- a/Documentos/Rubrica1/Reglas de negocio explicitas.docx
+++ b/Documentos/Rubrica1/Reglas de negocio explicitas.docx
@@ -1,59 +1,118 @@
 
 <file path=word/document.xml><?xml version="1.0" encoding="utf-8"?>
-<w:document xmlns:wpc="http://schemas.microsoft.com/office/word/2010/wordprocessingCanvas" xmlns:mc="http://schemas.openxmlformats.org/markup-compatibility/2006" xmlns:o="urn:schemas-microsoft-com:office:office" xmlns:r="http://schemas.openxmlformats.org/officeDocument/2006/relationships" xmlns:m="http://schemas.openxmlformats.org/officeDocument/2006/math" xmlns:v="urn:schemas-microsoft-com:vml" xmlns:wp14="http://schemas.microsoft.com/office/word/2010/wordprocessingDrawing" xmlns:wp="http://schemas.openxmlformats.org/drawingml/2006/wordprocessingDrawing" xmlns:w10="urn:schemas-microsoft-com:office:word" xmlns:w="http://schemas.openxmlformats.org/wordprocessingml/2006/main" xmlns:w14="http://schemas.microsoft.com/office/word/2010/wordml" xmlns:w15="http://schemas.microsoft.com/office/word/2012/wordml" xmlns:wpg="http://schemas.microsoft.com/office/word/2010/wordprocessingGroup" xmlns:wpi="http://schemas.microsoft.com/office/word/2010/wordprocessingInk" xmlns:wne="http://schemas.microsoft.com/office/word/2006/wordml" xmlns:wps="http://schemas.microsoft.com/office/word/2010/wordprocessingShape" mc:Ignorable="w14 w15 wp14">
+<w:document xmlns:wpc="http://schemas.microsoft.com/office/word/2010/wordprocessingCanvas" xmlns:cx="http://schemas.microsoft.com/office/drawing/2014/chartex" xmlns:cx1="http://schemas.microsoft.com/office/drawing/2015/9/8/chartex" xmlns:cx2="http://schemas.microsoft.com/office/drawing/2015/10/21/chartex" xmlns:cx3="http://schemas.microsoft.com/office/drawing/2016/5/9/chartex" xmlns:cx4="http://schemas.microsoft.com/office/drawing/2016/5/10/chartex" xmlns:cx5="http://schemas.microsoft.com/office/drawing/2016/5/11/chartex" xmlns:cx6="http://schemas.microsoft.com/office/drawing/2016/5/12/chartex" xmlns:cx7="http://schemas.microsoft.com/office/drawing/2016/5/13/chartex" xmlns:cx8="http://schemas.microsoft.com/office/drawing/2016/5/14/chartex" xmlns:mc="http://schemas.openxmlformats.org/markup-compatibility/2006" xmlns:aink="http://schemas.microsoft.com/office/drawing/2016/ink" xmlns:am3d="http://schemas.microsoft.com/office/drawing/2017/model3d" xmlns:o="urn:schemas-microsoft-com:office:office" xmlns:r="http://schemas.openxmlformats.org/officeDocument/2006/relationships" xmlns:m="http://schemas.openxmlformats.org/officeDocument/2006/math" xmlns:v="urn:schemas-microsoft-com:vml" xmlns:wp14="http://schemas.microsoft.com/office/word/2010/wordprocessingDrawing" xmlns:wp="http://schemas.openxmlformats.org/drawingml/2006/wordprocessingDrawing" xmlns:w10="urn:schemas-microsoft-com:office:word" xmlns:w="http://schemas.openxmlformats.org/wordprocessingml/2006/main" xmlns:w14="http://schemas.microsoft.com/office/word/2010/wordml" xmlns:w15="http://schemas.microsoft.com/office/word/2012/wordml" xmlns:w16cid="http://schemas.microsoft.com/office/word/2016/wordml/cid" xmlns:w16se="http://schemas.microsoft.com/office/word/2015/wordml/symex" xmlns:wpg="http://schemas.microsoft.com/office/word/2010/wordprocessingGroup" xmlns:wpi="http://schemas.microsoft.com/office/word/2010/wordprocessingInk" xmlns:wne="http://schemas.microsoft.com/office/word/2006/wordml" xmlns:wps="http://schemas.microsoft.com/office/word/2010/wordprocessingShape" mc:Ignorable="w14 w15 w16se w16cid wp14">
   <w:body>
     <w:p>
       <w:pPr>
-        <w:pStyle w:val="ListParagraph"/>
-        <w:numPr>
-          <w:ilvl w:val="0"/>
-          <w:numId w:val="4"/>
-        </w:numPr>
-        <w:jc w:val="both"/>
-      </w:pPr>
-      <w:r>
+        <w:jc w:val="center"/>
+        <w:rPr>
+          <w:rFonts w:cstheme="minorHAnsi"/>
+          <w:b/>
+          <w:sz w:val="24"/>
+          <w:szCs w:val="24"/>
+          <w:lang w:val="es-VE"/>
+        </w:rPr>
+      </w:pPr>
+      <w:r>
+        <w:rPr>
+          <w:rFonts w:cstheme="minorHAnsi"/>
+          <w:b/>
+          <w:sz w:val="24"/>
+          <w:szCs w:val="24"/>
+          <w:lang w:val="es-VE"/>
+        </w:rPr>
+        <w:t>Reglas de negocio e</w:t>
+      </w:r>
+      <w:r>
+        <w:rPr>
+          <w:rFonts w:cstheme="minorHAnsi"/>
+          <w:b/>
+          <w:sz w:val="24"/>
+          <w:szCs w:val="24"/>
+          <w:lang w:val="es-VE"/>
+        </w:rPr>
+        <w:t>xplicitas</w:t>
+      </w:r>
+      <w:bookmarkStart w:id="0" w:name="_GoBack"/>
+      <w:bookmarkEnd w:id="0"/>
+    </w:p>
+    <w:p>
+      <w:pPr>
+        <w:jc w:val="both"/>
+        <w:rPr>
+          <w:rFonts w:cstheme="minorHAnsi"/>
+          <w:b/>
+          <w:sz w:val="24"/>
+          <w:szCs w:val="24"/>
+          <w:lang w:val="es-VE"/>
+        </w:rPr>
+      </w:pPr>
+      <w:r>
+        <w:rPr>
+          <w:rFonts w:cstheme="minorHAnsi"/>
+          <w:b/>
+          <w:sz w:val="24"/>
+          <w:szCs w:val="24"/>
+          <w:lang w:val="es-VE"/>
+        </w:rPr>
         <w:t>General</w:t>
       </w:r>
-    </w:p>
-    <w:p>
-      <w:pPr>
-        <w:pStyle w:val="ListParagraph"/>
-        <w:numPr>
-          <w:ilvl w:val="1"/>
-          <w:numId w:val="4"/>
-        </w:numPr>
-        <w:jc w:val="both"/>
-        <w:rPr>
-          <w:lang w:val="es-VE"/>
-        </w:rPr>
-      </w:pPr>
-      <w:r>
-        <w:rPr>
-          <w:lang w:val="es-VE"/>
-        </w:rPr>
-        <w:t xml:space="preserve">Las fechas y horas </w:t>
-      </w:r>
-      <w:r>
-        <w:rPr>
-          <w:lang w:val="es-VE"/>
-        </w:rPr>
-        <w:t>fin no pueden ser menores a las fechas y horas de inicio</w:t>
-      </w:r>
-    </w:p>
-    <w:p>
-      <w:pPr>
-        <w:pStyle w:val="ListParagraph"/>
-        <w:numPr>
-          <w:ilvl w:val="1"/>
-          <w:numId w:val="4"/>
-        </w:numPr>
-        <w:jc w:val="both"/>
-        <w:rPr>
-          <w:lang w:val="es-VE"/>
-        </w:rPr>
-      </w:pPr>
-      <w:r>
-        <w:rPr>
+      <w:r>
+        <w:rPr>
+          <w:rFonts w:cstheme="minorHAnsi"/>
+          <w:b/>
+          <w:sz w:val="24"/>
+          <w:szCs w:val="24"/>
+          <w:lang w:val="es-VE"/>
+        </w:rPr>
+        <w:t>:</w:t>
+      </w:r>
+    </w:p>
+    <w:p>
+      <w:pPr>
+        <w:pStyle w:val="Prrafodelista"/>
+        <w:numPr>
+          <w:ilvl w:val="0"/>
+          <w:numId w:val="4"/>
+        </w:numPr>
+        <w:jc w:val="both"/>
+        <w:rPr>
+          <w:rFonts w:cstheme="minorHAnsi"/>
+          <w:sz w:val="24"/>
+          <w:szCs w:val="24"/>
+          <w:lang w:val="es-VE"/>
+        </w:rPr>
+      </w:pPr>
+      <w:r>
+        <w:rPr>
+          <w:rFonts w:cstheme="minorHAnsi"/>
+          <w:sz w:val="24"/>
+          <w:szCs w:val="24"/>
+          <w:lang w:val="es-VE"/>
+        </w:rPr>
+        <w:t>Las fechas y horas fin no pueden ser menores a las fechas y horas de inicio</w:t>
+      </w:r>
+    </w:p>
+    <w:p>
+      <w:pPr>
+        <w:pStyle w:val="Prrafodelista"/>
+        <w:numPr>
+          <w:ilvl w:val="0"/>
+          <w:numId w:val="4"/>
+        </w:numPr>
+        <w:jc w:val="both"/>
+        <w:rPr>
+          <w:rFonts w:cstheme="minorHAnsi"/>
+          <w:sz w:val="24"/>
+          <w:szCs w:val="24"/>
+          <w:lang w:val="es-VE"/>
+        </w:rPr>
+      </w:pPr>
+      <w:r>
+        <w:rPr>
+          <w:rFonts w:cstheme="minorHAnsi"/>
+          <w:sz w:val="24"/>
+          <w:szCs w:val="24"/>
           <w:lang w:val="es-VE"/>
         </w:rPr>
         <w:t>En los históricos solo puede existir una fecha fin nula, y si esta es nula indica un uso particular.</w:t>
@@ -61,48 +120,508 @@
     </w:p>
     <w:p>
       <w:pPr>
-        <w:pStyle w:val="ListParagraph"/>
-        <w:numPr>
-          <w:ilvl w:val="0"/>
-          <w:numId w:val="4"/>
-        </w:numPr>
-        <w:jc w:val="both"/>
-        <w:rPr>
-          <w:sz w:val="24"/>
-          <w:lang w:val="es-VE"/>
-        </w:rPr>
-      </w:pPr>
-      <w:r>
-        <w:rPr>
-          <w:sz w:val="24"/>
+        <w:jc w:val="both"/>
+        <w:rPr>
+          <w:rFonts w:cstheme="minorHAnsi"/>
+          <w:b/>
+          <w:sz w:val="24"/>
+          <w:szCs w:val="24"/>
+          <w:lang w:val="es-VE"/>
+        </w:rPr>
+      </w:pPr>
+      <w:r>
+        <w:rPr>
+          <w:rFonts w:cstheme="minorHAnsi"/>
+          <w:b/>
+          <w:sz w:val="24"/>
+          <w:szCs w:val="24"/>
           <w:lang w:val="es-VE"/>
         </w:rPr>
         <w:t>Control de empleados</w:t>
       </w:r>
-    </w:p>
-    <w:p>
-      <w:pPr>
-        <w:pStyle w:val="ListParagraph"/>
-        <w:numPr>
-          <w:ilvl w:val="1"/>
-          <w:numId w:val="4"/>
-        </w:numPr>
-        <w:jc w:val="both"/>
-        <w:rPr>
-          <w:sz w:val="24"/>
-          <w:lang w:val="es-VE"/>
-        </w:rPr>
-      </w:pPr>
-      <w:r>
-        <w:rPr>
-          <w:sz w:val="24"/>
-          <w:lang w:val="es-VE"/>
-        </w:rPr>
-        <w:t>Un empleado que falte más de 3 veces en un mes será sancionado con una amonestación por escrito que quedará registrada en su expediente</w:t>
-      </w:r>
-      <w:r>
-        <w:rPr>
-          <w:sz w:val="24"/>
+      <w:r>
+        <w:rPr>
+          <w:rFonts w:cstheme="minorHAnsi"/>
+          <w:b/>
+          <w:sz w:val="24"/>
+          <w:szCs w:val="24"/>
+          <w:lang w:val="es-VE"/>
+        </w:rPr>
+        <w:t>:</w:t>
+      </w:r>
+    </w:p>
+    <w:p>
+      <w:pPr>
+        <w:pStyle w:val="Prrafodelista"/>
+        <w:numPr>
+          <w:ilvl w:val="0"/>
+          <w:numId w:val="4"/>
+        </w:numPr>
+        <w:jc w:val="both"/>
+        <w:rPr>
+          <w:rFonts w:cstheme="minorHAnsi"/>
+          <w:sz w:val="24"/>
+          <w:szCs w:val="24"/>
+          <w:lang w:val="es-VE"/>
+        </w:rPr>
+      </w:pPr>
+      <w:r>
+        <w:rPr>
+          <w:rFonts w:cstheme="minorHAnsi"/>
+          <w:sz w:val="24"/>
+          <w:szCs w:val="24"/>
+          <w:lang w:val="es-VE"/>
+        </w:rPr>
+        <w:t>Un empleado que falte más de 3 veces en un mes será sancionado con una amonestación por escrito que quedará registrada en su expediente.</w:t>
+      </w:r>
+    </w:p>
+    <w:p>
+      <w:pPr>
+        <w:pStyle w:val="Prrafodelista"/>
+        <w:numPr>
+          <w:ilvl w:val="0"/>
+          <w:numId w:val="4"/>
+        </w:numPr>
+        <w:jc w:val="both"/>
+        <w:rPr>
+          <w:rFonts w:cstheme="minorHAnsi"/>
+          <w:sz w:val="24"/>
+          <w:szCs w:val="24"/>
+          <w:lang w:val="es-VE"/>
+        </w:rPr>
+      </w:pPr>
+      <w:r>
+        <w:rPr>
+          <w:rFonts w:cstheme="minorHAnsi"/>
+          <w:sz w:val="24"/>
+          <w:szCs w:val="24"/>
+          <w:lang w:val="es-VE"/>
+        </w:rPr>
+        <w:t>Después de 2 amonestaciones en un periodo menor a 3 meses el empleado puede ser despedido.</w:t>
+      </w:r>
+    </w:p>
+    <w:p>
+      <w:pPr>
+        <w:pStyle w:val="Prrafodelista"/>
+        <w:numPr>
+          <w:ilvl w:val="0"/>
+          <w:numId w:val="4"/>
+        </w:numPr>
+        <w:jc w:val="both"/>
+        <w:rPr>
+          <w:rFonts w:cstheme="minorHAnsi"/>
+          <w:sz w:val="24"/>
+          <w:szCs w:val="24"/>
+          <w:lang w:val="es-VE"/>
+        </w:rPr>
+      </w:pPr>
+      <w:r>
+        <w:rPr>
+          <w:rFonts w:cstheme="minorHAnsi"/>
+          <w:sz w:val="24"/>
+          <w:szCs w:val="24"/>
+          <w:lang w:val="es-VE"/>
+        </w:rPr>
+        <w:t>Cada viernes el supervisor se reúne con su grupo de trabajo para que puedan revisar las inasistencias y acordar cualquier actividad referida a su trabajo.</w:t>
+      </w:r>
+    </w:p>
+    <w:p>
+      <w:pPr>
+        <w:pStyle w:val="Prrafodelista"/>
+        <w:numPr>
+          <w:ilvl w:val="0"/>
+          <w:numId w:val="4"/>
+        </w:numPr>
+        <w:jc w:val="both"/>
+        <w:rPr>
+          <w:rFonts w:cstheme="minorHAnsi"/>
+          <w:sz w:val="24"/>
+          <w:szCs w:val="24"/>
+          <w:lang w:val="es-VE"/>
+        </w:rPr>
+      </w:pPr>
+      <w:r>
+        <w:rPr>
+          <w:rFonts w:cstheme="minorHAnsi"/>
+          <w:sz w:val="24"/>
+          <w:szCs w:val="24"/>
+          <w:lang w:val="es-VE"/>
+        </w:rPr>
+        <w:t>El Gerente Técnico y el Gerente de Planta pueden consultar tanto los expedientes individuales como las minutas de las reuniones.</w:t>
+      </w:r>
+    </w:p>
+    <w:p>
+      <w:pPr>
+        <w:pStyle w:val="Prrafodelista"/>
+        <w:numPr>
+          <w:ilvl w:val="0"/>
+          <w:numId w:val="4"/>
+        </w:numPr>
+        <w:jc w:val="both"/>
+        <w:rPr>
+          <w:rFonts w:cstheme="minorHAnsi"/>
+          <w:sz w:val="24"/>
+          <w:szCs w:val="24"/>
+          <w:lang w:val="es-VE"/>
+        </w:rPr>
+      </w:pPr>
+      <w:r>
+        <w:rPr>
+          <w:rFonts w:cstheme="minorHAnsi"/>
+          <w:sz w:val="24"/>
+          <w:szCs w:val="24"/>
+          <w:lang w:val="es-VE"/>
+        </w:rPr>
+        <w:t>Los supervisores que tengan los grupos de empleados con asistencias mayores al 99% del mes anterior recibirán un bono adicional de 15% de su salario base en su próximo mes de salario.</w:t>
+      </w:r>
+    </w:p>
+    <w:p>
+      <w:pPr>
+        <w:pStyle w:val="Prrafodelista"/>
+        <w:numPr>
+          <w:ilvl w:val="0"/>
+          <w:numId w:val="4"/>
+        </w:numPr>
+        <w:jc w:val="both"/>
+        <w:rPr>
+          <w:rFonts w:cstheme="minorHAnsi"/>
+          <w:sz w:val="24"/>
+          <w:szCs w:val="24"/>
+          <w:lang w:val="es-VE"/>
+        </w:rPr>
+      </w:pPr>
+      <w:r>
+        <w:rPr>
+          <w:rFonts w:cstheme="minorHAnsi"/>
+          <w:sz w:val="24"/>
+          <w:szCs w:val="24"/>
+          <w:lang w:val="es-VE"/>
+        </w:rPr>
+        <w:t>Un empleado que no haya faltado a su trabajo en todo el año recibe el 31 de diciembre de ese año un bono equivalente a 5 meses de su salario base.</w:t>
+      </w:r>
+    </w:p>
+    <w:p>
+      <w:pPr>
+        <w:pStyle w:val="Prrafodelista"/>
+        <w:numPr>
+          <w:ilvl w:val="0"/>
+          <w:numId w:val="4"/>
+        </w:numPr>
+        <w:jc w:val="both"/>
+        <w:rPr>
+          <w:rFonts w:cstheme="minorHAnsi"/>
+          <w:sz w:val="24"/>
+          <w:szCs w:val="24"/>
+          <w:lang w:val="es-VE"/>
+        </w:rPr>
+      </w:pPr>
+      <w:r>
+        <w:rPr>
+          <w:rFonts w:cstheme="minorHAnsi"/>
+          <w:sz w:val="24"/>
+          <w:szCs w:val="24"/>
+          <w:lang w:val="es-VE"/>
+        </w:rPr>
+        <w:t>Los empleados deben ser mayores de 21 años y bachilleres al menos.</w:t>
+      </w:r>
+    </w:p>
+    <w:p>
+      <w:pPr>
+        <w:pStyle w:val="Prrafodelista"/>
+        <w:numPr>
+          <w:ilvl w:val="0"/>
+          <w:numId w:val="4"/>
+        </w:numPr>
+        <w:jc w:val="both"/>
+        <w:rPr>
+          <w:rFonts w:cstheme="minorHAnsi"/>
+          <w:sz w:val="24"/>
+          <w:szCs w:val="24"/>
+          <w:lang w:val="es-VE"/>
+        </w:rPr>
+      </w:pPr>
+      <w:r>
+        <w:rPr>
+          <w:rFonts w:cstheme="minorHAnsi"/>
+          <w:sz w:val="24"/>
+          <w:szCs w:val="24"/>
+          <w:lang w:val="es-VE"/>
+        </w:rPr>
+        <w:t>Para ser gerente deben tener más de 35 años y ser ingenieros químicos, mecánicos, de producción, industriales o geólogos.</w:t>
+      </w:r>
+    </w:p>
+    <w:p>
+      <w:pPr>
+        <w:pStyle w:val="Prrafodelista"/>
+        <w:numPr>
+          <w:ilvl w:val="0"/>
+          <w:numId w:val="4"/>
+        </w:numPr>
+        <w:jc w:val="both"/>
+        <w:rPr>
+          <w:rFonts w:cstheme="minorHAnsi"/>
+          <w:sz w:val="24"/>
+          <w:szCs w:val="24"/>
+          <w:lang w:val="es-VE"/>
+        </w:rPr>
+      </w:pPr>
+      <w:r>
+        <w:rPr>
+          <w:rFonts w:cstheme="minorHAnsi"/>
+          <w:sz w:val="24"/>
+          <w:szCs w:val="24"/>
+          <w:lang w:val="es-VE"/>
+        </w:rPr>
+        <w:t>La fábrica trabaja de lunes a sábado – lunes a viernes de 8:00 am a 5:00 pm; sábado de 7:00 am a 12 m, por lo tanto, el horario de los empleados que no sean horneros debe estar comprendido entre las horas de trabaja de la fábrica.</w:t>
+      </w:r>
+    </w:p>
+    <w:p>
+      <w:pPr>
+        <w:pStyle w:val="Prrafodelista"/>
+        <w:numPr>
+          <w:ilvl w:val="0"/>
+          <w:numId w:val="4"/>
+        </w:numPr>
+        <w:jc w:val="both"/>
+        <w:rPr>
+          <w:rFonts w:cstheme="minorHAnsi"/>
+          <w:sz w:val="24"/>
+          <w:szCs w:val="24"/>
+          <w:lang w:val="es-VE"/>
+        </w:rPr>
+      </w:pPr>
+      <w:r>
+        <w:rPr>
+          <w:rFonts w:cstheme="minorHAnsi"/>
+          <w:sz w:val="24"/>
+          <w:szCs w:val="24"/>
+          <w:lang w:val="es-VE"/>
+        </w:rPr>
+        <w:t>No trabajan 24, 25, 31 de diciembre, 1 de enero, 1 de mayo.</w:t>
+      </w:r>
+    </w:p>
+    <w:p>
+      <w:pPr>
+        <w:pStyle w:val="Prrafodelista"/>
+        <w:numPr>
+          <w:ilvl w:val="0"/>
+          <w:numId w:val="4"/>
+        </w:numPr>
+        <w:jc w:val="both"/>
+        <w:rPr>
+          <w:rFonts w:cstheme="minorHAnsi"/>
+          <w:sz w:val="24"/>
+          <w:szCs w:val="24"/>
+          <w:lang w:val="es-VE"/>
+        </w:rPr>
+      </w:pPr>
+      <w:r>
+        <w:rPr>
+          <w:rFonts w:cstheme="minorHAnsi"/>
+          <w:sz w:val="24"/>
+          <w:szCs w:val="24"/>
+          <w:lang w:val="es-VE"/>
+        </w:rPr>
+        <w:t>U</w:t>
+      </w:r>
+      <w:r>
+        <w:rPr>
+          <w:rFonts w:cstheme="minorHAnsi"/>
+          <w:sz w:val="24"/>
+          <w:szCs w:val="24"/>
+          <w:lang w:val="es-VE"/>
+        </w:rPr>
+        <w:t>n hornero debe tener un intervalo de un mes antes de hacer turno nocturno nuevamente.</w:t>
+      </w:r>
+    </w:p>
+    <w:p>
+      <w:pPr>
+        <w:pStyle w:val="Prrafodelista"/>
+        <w:numPr>
+          <w:ilvl w:val="0"/>
+          <w:numId w:val="4"/>
+        </w:numPr>
+        <w:jc w:val="both"/>
+        <w:rPr>
+          <w:rFonts w:cstheme="minorHAnsi"/>
+          <w:sz w:val="24"/>
+          <w:szCs w:val="24"/>
+          <w:lang w:val="es-VE"/>
+        </w:rPr>
+      </w:pPr>
+      <w:r>
+        <w:rPr>
+          <w:rFonts w:cstheme="minorHAnsi"/>
+          <w:sz w:val="24"/>
+          <w:szCs w:val="24"/>
+          <w:lang w:val="es-VE"/>
+        </w:rPr>
+        <w:t>Un hornero no puede abandonar su puesto de trabajo hasta que no llegue el siguiente, es importante saber para un empleado particular cuántas veces llegó atrasado y qué horneros hicieron más tiempo extra por retrasos de los demás.</w:t>
+      </w:r>
+    </w:p>
+    <w:p>
+      <w:pPr>
+        <w:rPr>
+          <w:rFonts w:cstheme="minorHAnsi"/>
+          <w:sz w:val="24"/>
+          <w:szCs w:val="24"/>
+          <w:lang w:val="es-VE"/>
+        </w:rPr>
+      </w:pPr>
+      <w:r>
+        <w:rPr>
+          <w:rFonts w:cstheme="minorHAnsi"/>
+          <w:sz w:val="24"/>
+          <w:szCs w:val="24"/>
+          <w:lang w:val="es-VE"/>
+        </w:rPr>
+        <w:br w:type="page"/>
+      </w:r>
+    </w:p>
+    <w:p>
+      <w:pPr>
+        <w:jc w:val="both"/>
+        <w:rPr>
+          <w:rFonts w:cstheme="minorHAnsi"/>
+          <w:b/>
+          <w:sz w:val="24"/>
+          <w:szCs w:val="24"/>
+          <w:lang w:val="es-VE"/>
+        </w:rPr>
+      </w:pPr>
+      <w:r>
+        <w:rPr>
+          <w:rFonts w:cstheme="minorHAnsi"/>
+          <w:b/>
+          <w:sz w:val="24"/>
+          <w:szCs w:val="24"/>
+          <w:lang w:val="es-VE"/>
+        </w:rPr>
+        <w:lastRenderedPageBreak/>
+        <w:t>Control de catálogo</w:t>
+      </w:r>
+      <w:r>
+        <w:rPr>
+          <w:rFonts w:cstheme="minorHAnsi"/>
+          <w:b/>
+          <w:sz w:val="24"/>
+          <w:szCs w:val="24"/>
+          <w:lang w:val="es-VE"/>
+        </w:rPr>
+        <w:t>:</w:t>
+      </w:r>
+    </w:p>
+    <w:p>
+      <w:pPr>
+        <w:pStyle w:val="Prrafodelista"/>
+        <w:numPr>
+          <w:ilvl w:val="0"/>
+          <w:numId w:val="4"/>
+        </w:numPr>
+        <w:jc w:val="both"/>
+        <w:rPr>
+          <w:rFonts w:cstheme="minorHAnsi"/>
+          <w:sz w:val="24"/>
+          <w:szCs w:val="24"/>
+          <w:lang w:val="es-VE"/>
+        </w:rPr>
+      </w:pPr>
+      <w:r>
+        <w:rPr>
+          <w:rFonts w:cstheme="minorHAnsi"/>
+          <w:sz w:val="24"/>
+          <w:szCs w:val="24"/>
+          <w:lang w:val="es-VE"/>
+        </w:rPr>
+        <w:t>El precio actual de una vajilla varia cada 3 meses de acuerdo al índice de inflación, si aumenta la inflación aumenta el precio en bolívares con respecto al dólar si baja el índice de inflación se bajan los precios (Conversión monetaria). Esto aplica para todas las piezas.</w:t>
+      </w:r>
+    </w:p>
+    <w:p>
+      <w:pPr>
+        <w:pStyle w:val="Prrafodelista"/>
+        <w:numPr>
+          <w:ilvl w:val="0"/>
+          <w:numId w:val="4"/>
+        </w:numPr>
+        <w:jc w:val="both"/>
+        <w:rPr>
+          <w:rFonts w:cstheme="minorHAnsi"/>
+          <w:sz w:val="24"/>
+          <w:szCs w:val="24"/>
+          <w:lang w:val="es-VE"/>
+        </w:rPr>
+      </w:pPr>
+      <w:r>
+        <w:rPr>
+          <w:rFonts w:cstheme="minorHAnsi"/>
+          <w:sz w:val="24"/>
+          <w:szCs w:val="24"/>
+          <w:lang w:val="es-VE"/>
+        </w:rPr>
+        <w:t>Los precios de una vajilla tienen una rebaja del 25% de lo que sería el total de los precios individuales de las piezas que los componen.</w:t>
+      </w:r>
+    </w:p>
+    <w:p>
+      <w:pPr>
+        <w:jc w:val="both"/>
+        <w:rPr>
+          <w:rFonts w:cstheme="minorHAnsi"/>
+          <w:b/>
+          <w:sz w:val="24"/>
+          <w:szCs w:val="24"/>
+          <w:lang w:val="es-VE"/>
+        </w:rPr>
+      </w:pPr>
+      <w:r>
+        <w:rPr>
+          <w:rFonts w:cstheme="minorHAnsi"/>
+          <w:b/>
+          <w:sz w:val="24"/>
+          <w:szCs w:val="24"/>
+          <w:lang w:val="es-VE"/>
+        </w:rPr>
+        <w:t>Control de ventas</w:t>
+      </w:r>
+      <w:r>
+        <w:rPr>
+          <w:rFonts w:cstheme="minorHAnsi"/>
+          <w:b/>
+          <w:sz w:val="24"/>
+          <w:szCs w:val="24"/>
+          <w:lang w:val="es-VE"/>
+        </w:rPr>
+        <w:t>:</w:t>
+      </w:r>
+    </w:p>
+    <w:p>
+      <w:pPr>
+        <w:pStyle w:val="Prrafodelista"/>
+        <w:numPr>
+          <w:ilvl w:val="0"/>
+          <w:numId w:val="4"/>
+        </w:numPr>
+        <w:jc w:val="both"/>
+        <w:rPr>
+          <w:rFonts w:cstheme="minorHAnsi"/>
+          <w:sz w:val="24"/>
+          <w:szCs w:val="24"/>
+          <w:lang w:val="es-VE"/>
+        </w:rPr>
+      </w:pPr>
+      <w:r>
+        <w:rPr>
+          <w:rFonts w:cstheme="minorHAnsi"/>
+          <w:sz w:val="24"/>
+          <w:szCs w:val="24"/>
+          <w:lang w:val="es-VE"/>
+        </w:rPr>
+        <w:t>Un cliente debe ser una persona jurídica (empresa)</w:t>
+      </w:r>
+      <w:r>
+        <w:rPr>
+          <w:rFonts w:cstheme="minorHAnsi"/>
+          <w:sz w:val="24"/>
+          <w:szCs w:val="24"/>
           <w:lang w:val="es-VE"/>
         </w:rPr>
         <w:t>.</w:t>
@@ -110,625 +629,187 @@
     </w:p>
     <w:p>
       <w:pPr>
-        <w:pStyle w:val="ListParagraph"/>
-        <w:numPr>
-          <w:ilvl w:val="1"/>
-          <w:numId w:val="4"/>
-        </w:numPr>
-        <w:jc w:val="both"/>
-        <w:rPr>
-          <w:sz w:val="24"/>
-          <w:lang w:val="es-VE"/>
-        </w:rPr>
-      </w:pPr>
-      <w:r>
-        <w:rPr>
-          <w:sz w:val="24"/>
-          <w:lang w:val="es-VE"/>
-        </w:rPr>
-        <w:t>Después de 2 amonestaciones en un periodo menor a 3 meses el empleado puede ser despedido.</w:t>
-      </w:r>
-    </w:p>
-    <w:p>
-      <w:pPr>
-        <w:pStyle w:val="ListParagraph"/>
-        <w:numPr>
-          <w:ilvl w:val="1"/>
-          <w:numId w:val="4"/>
-        </w:numPr>
-        <w:jc w:val="both"/>
-        <w:rPr>
-          <w:sz w:val="24"/>
-          <w:lang w:val="es-VE"/>
-        </w:rPr>
-      </w:pPr>
-      <w:r>
-        <w:rPr>
-          <w:sz w:val="24"/>
-          <w:lang w:val="es-VE"/>
-        </w:rPr>
-        <w:t>Cada viernes el supervisor se reúne con su grupo de trabajo para que puedan revisar las inasistencias y acordar cualquier actividad referida a su trabajo.</w:t>
-      </w:r>
-    </w:p>
-    <w:p>
-      <w:pPr>
-        <w:pStyle w:val="ListParagraph"/>
-        <w:numPr>
-          <w:ilvl w:val="1"/>
-          <w:numId w:val="4"/>
-        </w:numPr>
-        <w:jc w:val="both"/>
-        <w:rPr>
-          <w:sz w:val="24"/>
-          <w:lang w:val="es-VE"/>
-        </w:rPr>
-      </w:pPr>
-      <w:r>
-        <w:rPr>
-          <w:sz w:val="24"/>
-          <w:lang w:val="es-VE"/>
-        </w:rPr>
-        <w:t>E</w:t>
-      </w:r>
-      <w:r>
-        <w:rPr>
-          <w:sz w:val="24"/>
-          <w:lang w:val="es-VE"/>
-        </w:rPr>
-        <w:t>l Gerente Técnico y el Gerente de Planta pueden consultar</w:t>
-      </w:r>
-      <w:r>
-        <w:rPr>
-          <w:sz w:val="24"/>
+        <w:pStyle w:val="Prrafodelista"/>
+        <w:numPr>
+          <w:ilvl w:val="0"/>
+          <w:numId w:val="4"/>
+        </w:numPr>
+        <w:jc w:val="both"/>
+        <w:rPr>
+          <w:rFonts w:cstheme="minorHAnsi"/>
+          <w:sz w:val="24"/>
+          <w:szCs w:val="24"/>
+          <w:lang w:val="es-VE"/>
+        </w:rPr>
+      </w:pPr>
+      <w:r>
+        <w:rPr>
+          <w:rFonts w:cstheme="minorHAnsi"/>
+          <w:sz w:val="24"/>
+          <w:szCs w:val="24"/>
+          <w:lang w:val="es-VE"/>
+        </w:rPr>
+        <w:t>Las empresas con contrato reciben un descuento definido en el mismo</w:t>
+      </w:r>
+      <w:r>
+        <w:rPr>
+          <w:rFonts w:cstheme="minorHAnsi"/>
+          <w:sz w:val="24"/>
+          <w:szCs w:val="24"/>
+          <w:lang w:val="es-VE"/>
+        </w:rPr>
+        <w:t xml:space="preserve"> y fechas entregas más próximas, pero no antes de 2 meses</w:t>
+      </w:r>
+      <w:r>
+        <w:rPr>
+          <w:rFonts w:cstheme="minorHAnsi"/>
+          <w:sz w:val="24"/>
+          <w:szCs w:val="24"/>
+          <w:lang w:val="es-VE"/>
+        </w:rPr>
+        <w:t>.</w:t>
+      </w:r>
+    </w:p>
+    <w:p>
+      <w:pPr>
+        <w:pStyle w:val="Prrafodelista"/>
+        <w:numPr>
+          <w:ilvl w:val="0"/>
+          <w:numId w:val="4"/>
+        </w:numPr>
+        <w:jc w:val="both"/>
+        <w:rPr>
+          <w:rFonts w:cstheme="minorHAnsi"/>
+          <w:sz w:val="24"/>
+          <w:szCs w:val="24"/>
+          <w:lang w:val="es-VE"/>
+        </w:rPr>
+      </w:pPr>
+      <w:r>
+        <w:rPr>
+          <w:rFonts w:cstheme="minorHAnsi"/>
+          <w:sz w:val="24"/>
+          <w:szCs w:val="24"/>
+          <w:lang w:val="es-VE"/>
+        </w:rPr>
+        <w:t>El contrato tiene efecto durante 1 año</w:t>
+      </w:r>
+      <w:r>
+        <w:rPr>
+          <w:rFonts w:cstheme="minorHAnsi"/>
+          <w:sz w:val="24"/>
+          <w:szCs w:val="24"/>
+          <w:lang w:val="es-VE"/>
+        </w:rPr>
+        <w:t>.</w:t>
+      </w:r>
+    </w:p>
+    <w:p>
+      <w:pPr>
+        <w:pStyle w:val="Prrafodelista"/>
+        <w:numPr>
+          <w:ilvl w:val="0"/>
+          <w:numId w:val="4"/>
+        </w:numPr>
+        <w:jc w:val="both"/>
+        <w:rPr>
+          <w:rFonts w:cstheme="minorHAnsi"/>
+          <w:sz w:val="24"/>
+          <w:szCs w:val="24"/>
+          <w:lang w:val="es-VE"/>
+        </w:rPr>
+      </w:pPr>
+      <w:r>
+        <w:rPr>
+          <w:rFonts w:cstheme="minorHAnsi"/>
+          <w:sz w:val="24"/>
+          <w:szCs w:val="24"/>
+          <w:lang w:val="es-VE"/>
+        </w:rPr>
+        <w:t>Los pedidos tienen una fecha de entrega de mínimo 2 meses en futuro.</w:t>
+      </w:r>
+    </w:p>
+    <w:p>
+      <w:pPr>
+        <w:pStyle w:val="Prrafodelista"/>
+        <w:numPr>
+          <w:ilvl w:val="0"/>
+          <w:numId w:val="4"/>
+        </w:numPr>
+        <w:jc w:val="both"/>
+        <w:rPr>
+          <w:rFonts w:cstheme="minorHAnsi"/>
+          <w:sz w:val="24"/>
+          <w:szCs w:val="24"/>
+          <w:lang w:val="es-VE"/>
+        </w:rPr>
+      </w:pPr>
+      <w:r>
+        <w:rPr>
+          <w:rFonts w:cstheme="minorHAnsi"/>
+          <w:sz w:val="24"/>
+          <w:szCs w:val="24"/>
+          <w:lang w:val="es-VE"/>
+        </w:rPr>
+        <w:t xml:space="preserve">Se deben sumar los montos de los pedidos por </w:t>
+      </w:r>
+      <w:r>
+        <w:rPr>
+          <w:rFonts w:cstheme="minorHAnsi"/>
+          <w:sz w:val="24"/>
+          <w:szCs w:val="24"/>
+          <w:lang w:val="es-VE"/>
+        </w:rPr>
+        <w:t>ambas líneas</w:t>
+      </w:r>
+      <w:r>
+        <w:rPr>
+          <w:rFonts w:cstheme="minorHAnsi"/>
+          <w:sz w:val="24"/>
+          <w:szCs w:val="24"/>
           <w:lang w:val="es-VE"/>
         </w:rPr>
         <w:t xml:space="preserve"> </w:t>
       </w:r>
       <w:r>
         <w:rPr>
-          <w:sz w:val="24"/>
-          <w:lang w:val="es-VE"/>
-        </w:rPr>
-        <w:t>tanto los expedientes individuales como las minutas de las reuniones</w:t>
-      </w:r>
-      <w:r>
-        <w:rPr>
-          <w:sz w:val="24"/>
-          <w:lang w:val="es-VE"/>
-        </w:rPr>
-        <w:t>.</w:t>
-      </w:r>
-    </w:p>
-    <w:p>
-      <w:pPr>
-        <w:pStyle w:val="ListParagraph"/>
-        <w:numPr>
-          <w:ilvl w:val="1"/>
-          <w:numId w:val="4"/>
-        </w:numPr>
-        <w:jc w:val="both"/>
-        <w:rPr>
-          <w:sz w:val="24"/>
-          <w:lang w:val="es-VE"/>
-        </w:rPr>
-      </w:pPr>
-      <w:r>
-        <w:rPr>
-          <w:sz w:val="24"/>
-          <w:lang w:val="es-VE"/>
-        </w:rPr>
-        <w:t>Los supervisores que tengan los grupos de empleados con asistencias mayores al 99% del mes anterior recibirán un bono adicional de 15% de su salario base en su próximo mes de salario.</w:t>
-      </w:r>
-    </w:p>
-    <w:p>
-      <w:pPr>
-        <w:pStyle w:val="ListParagraph"/>
-        <w:numPr>
-          <w:ilvl w:val="1"/>
-          <w:numId w:val="4"/>
-        </w:numPr>
-        <w:jc w:val="both"/>
-        <w:rPr>
-          <w:sz w:val="24"/>
-          <w:lang w:val="es-VE"/>
-        </w:rPr>
-      </w:pPr>
-      <w:r>
-        <w:rPr>
-          <w:sz w:val="24"/>
-          <w:lang w:val="es-VE"/>
-        </w:rPr>
-        <w:t>Un empleado que no haya faltado a su trabajo en todo el año recibe el 31 de diciembre de ese año un bono equivalente a 5 meses de su salario base.</w:t>
-      </w:r>
-    </w:p>
-    <w:p>
-      <w:pPr>
-        <w:pStyle w:val="ListParagraph"/>
-        <w:numPr>
-          <w:ilvl w:val="1"/>
-          <w:numId w:val="4"/>
-        </w:numPr>
-        <w:jc w:val="both"/>
-        <w:rPr>
-          <w:sz w:val="24"/>
-          <w:lang w:val="es-VE"/>
-        </w:rPr>
-      </w:pPr>
-      <w:r>
-        <w:rPr>
-          <w:sz w:val="24"/>
-          <w:lang w:val="es-VE"/>
-        </w:rPr>
-        <w:t>Los empleados deben ser mayores de 21 años</w:t>
-      </w:r>
-      <w:r>
-        <w:rPr>
-          <w:sz w:val="24"/>
-          <w:lang w:val="es-VE"/>
-        </w:rPr>
-        <w:t xml:space="preserve"> y</w:t>
-      </w:r>
-      <w:r>
-        <w:rPr>
-          <w:sz w:val="24"/>
-          <w:lang w:val="es-VE"/>
-        </w:rPr>
-        <w:t xml:space="preserve"> bachilleres al menos</w:t>
-      </w:r>
-      <w:r>
-        <w:rPr>
-          <w:sz w:val="24"/>
-          <w:lang w:val="es-VE"/>
-        </w:rPr>
-        <w:t>.</w:t>
-      </w:r>
-    </w:p>
-    <w:p>
-      <w:pPr>
-        <w:pStyle w:val="ListParagraph"/>
-        <w:numPr>
-          <w:ilvl w:val="1"/>
-          <w:numId w:val="4"/>
-        </w:numPr>
-        <w:jc w:val="both"/>
-        <w:rPr>
-          <w:sz w:val="24"/>
-          <w:lang w:val="es-VE"/>
-        </w:rPr>
-      </w:pPr>
-      <w:r>
-        <w:rPr>
-          <w:sz w:val="24"/>
-          <w:lang w:val="es-VE"/>
-        </w:rPr>
-        <w:t>P</w:t>
-      </w:r>
-      <w:r>
-        <w:rPr>
-          <w:sz w:val="24"/>
-          <w:lang w:val="es-VE"/>
-        </w:rPr>
-        <w:t>ara ser gerente deben tener más de 35 años y ser ingenieros químicos, mecánicos, de producción, industriales o geólogos.</w:t>
-      </w:r>
-    </w:p>
-    <w:p>
-      <w:pPr>
-        <w:pStyle w:val="ListParagraph"/>
-        <w:numPr>
-          <w:ilvl w:val="1"/>
-          <w:numId w:val="4"/>
-        </w:numPr>
-        <w:jc w:val="both"/>
-        <w:rPr>
-          <w:sz w:val="24"/>
-          <w:lang w:val="es-VE"/>
-        </w:rPr>
-      </w:pPr>
-      <w:r>
-        <w:rPr>
-          <w:sz w:val="24"/>
-          <w:lang w:val="es-VE"/>
-        </w:rPr>
-        <w:t>La fábrica trabaja de lunes a sábado – lunes a viernes de 8:00 am a 5:00 pm; sábado de 7:00 am a 12 m</w:t>
-      </w:r>
-      <w:r>
-        <w:rPr>
-          <w:sz w:val="24"/>
-          <w:lang w:val="es-VE"/>
-        </w:rPr>
-        <w:t>, por lo tanto, el horario de los empleados que no sean horneros debe estar comprendido entre las horas de trabaja de la fábrica.</w:t>
-      </w:r>
-    </w:p>
-    <w:p>
-      <w:pPr>
-        <w:pStyle w:val="ListParagraph"/>
-        <w:numPr>
-          <w:ilvl w:val="1"/>
-          <w:numId w:val="4"/>
-        </w:numPr>
-        <w:jc w:val="both"/>
-        <w:rPr>
-          <w:sz w:val="24"/>
-          <w:lang w:val="es-VE"/>
-        </w:rPr>
-      </w:pPr>
-      <w:r>
-        <w:rPr>
-          <w:sz w:val="24"/>
-          <w:lang w:val="es-VE"/>
-        </w:rPr>
-        <w:t>N</w:t>
-      </w:r>
-      <w:r>
-        <w:rPr>
-          <w:sz w:val="24"/>
-          <w:lang w:val="es-VE"/>
-        </w:rPr>
-        <w:t>o trabajan 24, 25, 31 de diciembre, 1 de enero, 1 de mayo.</w:t>
-      </w:r>
-    </w:p>
-    <w:p>
-      <w:pPr>
-        <w:pStyle w:val="ListParagraph"/>
-        <w:numPr>
-          <w:ilvl w:val="1"/>
-          <w:numId w:val="4"/>
-        </w:numPr>
-        <w:jc w:val="both"/>
-        <w:rPr>
-          <w:sz w:val="24"/>
-          <w:lang w:val="es-VE"/>
-        </w:rPr>
-      </w:pPr>
-      <w:r>
-        <w:rPr>
-          <w:sz w:val="24"/>
-          <w:lang w:val="es-VE"/>
-        </w:rPr>
-        <w:t>U</w:t>
-      </w:r>
-      <w:r>
-        <w:rPr>
-          <w:sz w:val="24"/>
-          <w:lang w:val="es-VE"/>
-        </w:rPr>
-        <w:t>n hornero debe tener un intervalo de un mes antes de hacer turno nocturno nuevamente.</w:t>
-      </w:r>
-    </w:p>
-    <w:p>
-      <w:pPr>
-        <w:pStyle w:val="ListParagraph"/>
-        <w:numPr>
-          <w:ilvl w:val="1"/>
-          <w:numId w:val="4"/>
-        </w:numPr>
-        <w:jc w:val="both"/>
-        <w:rPr>
-          <w:sz w:val="24"/>
-          <w:lang w:val="es-VE"/>
-        </w:rPr>
-      </w:pPr>
-      <w:r>
-        <w:rPr>
-          <w:sz w:val="24"/>
-          <w:lang w:val="es-VE"/>
-        </w:rPr>
-        <w:t>Un hornero no puede abandonar su puesto de trabajo hasta que no llegue el siguiente, es importante saber para un empleado particular cuántas veces llegó atrasado y qué horneros hicieron más tiempo extra por retrasos de los demás.</w:t>
-      </w:r>
-    </w:p>
-    <w:p>
-      <w:pPr>
-        <w:pStyle w:val="ListParagraph"/>
-        <w:numPr>
-          <w:ilvl w:val="0"/>
-          <w:numId w:val="4"/>
-        </w:numPr>
-        <w:jc w:val="both"/>
-        <w:rPr>
-          <w:sz w:val="24"/>
-          <w:lang w:val="es-VE"/>
-        </w:rPr>
-      </w:pPr>
-      <w:r>
-        <w:rPr>
-          <w:sz w:val="24"/>
-          <w:lang w:val="es-VE"/>
-        </w:rPr>
-        <w:t>Control de catálogo</w:t>
-      </w:r>
-    </w:p>
-    <w:p>
-      <w:pPr>
-        <w:pStyle w:val="ListParagraph"/>
-        <w:numPr>
-          <w:ilvl w:val="1"/>
-          <w:numId w:val="4"/>
-        </w:numPr>
-        <w:jc w:val="both"/>
-        <w:rPr>
-          <w:sz w:val="24"/>
-          <w:lang w:val="es-VE"/>
-        </w:rPr>
-      </w:pPr>
-      <w:r>
-        <w:rPr>
-          <w:sz w:val="24"/>
-          <w:lang w:val="es-VE"/>
-        </w:rPr>
-        <w:t>El precio actual de una vajilla varia cada 3 meses de acuerdo al índice de inflación, si aumenta la</w:t>
-      </w:r>
-      <w:r>
-        <w:rPr>
-          <w:sz w:val="24"/>
-          <w:lang w:val="es-VE"/>
-        </w:rPr>
-        <w:t xml:space="preserve"> </w:t>
-      </w:r>
-      <w:r>
-        <w:rPr>
-          <w:sz w:val="24"/>
-          <w:lang w:val="es-VE"/>
-        </w:rPr>
-        <w:t>inflación aumenta el precio</w:t>
-      </w:r>
-      <w:r>
-        <w:rPr>
-          <w:sz w:val="24"/>
-          <w:lang w:val="es-VE"/>
-        </w:rPr>
-        <w:t xml:space="preserve"> en bolívares con respecto al dólar</w:t>
-      </w:r>
-      <w:r>
-        <w:rPr>
-          <w:sz w:val="24"/>
-          <w:lang w:val="es-VE"/>
-        </w:rPr>
-        <w:t xml:space="preserve"> si baja el índice de inflación se bajan los precios</w:t>
-      </w:r>
-      <w:r>
-        <w:rPr>
-          <w:sz w:val="24"/>
-          <w:lang w:val="es-VE"/>
-        </w:rPr>
-        <w:t xml:space="preserve"> (Conversión monetaria</w:t>
-      </w:r>
-      <w:r>
-        <w:rPr>
-          <w:sz w:val="24"/>
-          <w:lang w:val="es-VE"/>
-        </w:rPr>
-        <w:t xml:space="preserve">). </w:t>
-      </w:r>
-      <w:r>
-        <w:rPr>
-          <w:sz w:val="24"/>
-          <w:lang w:val="es-VE"/>
-        </w:rPr>
-        <w:t>Esto aplica para todas las piezas.</w:t>
-      </w:r>
-    </w:p>
-    <w:p>
-      <w:pPr>
-        <w:pStyle w:val="ListParagraph"/>
-        <w:numPr>
-          <w:ilvl w:val="1"/>
-          <w:numId w:val="4"/>
-        </w:numPr>
-        <w:jc w:val="both"/>
-        <w:rPr>
-          <w:sz w:val="24"/>
-          <w:lang w:val="es-VE"/>
-        </w:rPr>
-      </w:pPr>
-      <w:r>
-        <w:rPr>
-          <w:sz w:val="24"/>
-          <w:lang w:val="es-VE"/>
-        </w:rPr>
-        <w:t>Los precios de una</w:t>
-      </w:r>
-      <w:r>
-        <w:rPr>
-          <w:sz w:val="24"/>
-          <w:lang w:val="es-VE"/>
-        </w:rPr>
-        <w:t xml:space="preserve"> vajilla tienen una rebaja del 25% de lo que sería el total de los precios individuales de las piezas</w:t>
-      </w:r>
-      <w:r>
-        <w:rPr>
-          <w:sz w:val="24"/>
-          <w:lang w:val="es-VE"/>
-        </w:rPr>
-        <w:t xml:space="preserve"> </w:t>
-      </w:r>
-      <w:r>
-        <w:rPr>
-          <w:sz w:val="24"/>
-          <w:lang w:val="es-VE"/>
-        </w:rPr>
-        <w:t>que los componen.</w:t>
-      </w:r>
-    </w:p>
-    <w:p>
-      <w:pPr>
-        <w:ind w:left="1080"/>
-        <w:jc w:val="both"/>
-        <w:rPr>
-          <w:sz w:val="24"/>
-          <w:lang w:val="es-VE"/>
-        </w:rPr>
-      </w:pPr>
-    </w:p>
-    <w:p>
-      <w:pPr>
-        <w:pStyle w:val="ListParagraph"/>
-        <w:numPr>
-          <w:ilvl w:val="0"/>
-          <w:numId w:val="4"/>
-        </w:numPr>
-        <w:jc w:val="both"/>
-        <w:rPr>
-          <w:sz w:val="24"/>
-          <w:lang w:val="es-VE"/>
-        </w:rPr>
-      </w:pPr>
-      <w:r>
-        <w:rPr>
-          <w:sz w:val="24"/>
-          <w:lang w:val="es-VE"/>
-        </w:rPr>
-        <w:t>Control de ventas</w:t>
-      </w:r>
-    </w:p>
-    <w:p>
-      <w:pPr>
-        <w:pStyle w:val="ListParagraph"/>
-        <w:numPr>
-          <w:ilvl w:val="1"/>
-          <w:numId w:val="4"/>
-        </w:numPr>
-        <w:jc w:val="both"/>
-        <w:rPr>
-          <w:sz w:val="24"/>
-          <w:lang w:val="es-VE"/>
-        </w:rPr>
-      </w:pPr>
-      <w:r>
-        <w:rPr>
-          <w:sz w:val="24"/>
-          <w:lang w:val="es-VE"/>
-        </w:rPr>
-        <w:t>Un cliente debe ser una persona jurídica (empresa)</w:t>
-      </w:r>
-      <w:r>
-        <w:rPr>
-          <w:sz w:val="24"/>
-          <w:lang w:val="es-VE"/>
-        </w:rPr>
-        <w:t>.</w:t>
-      </w:r>
-    </w:p>
-    <w:p>
-      <w:pPr>
-        <w:pStyle w:val="ListParagraph"/>
-        <w:numPr>
-          <w:ilvl w:val="1"/>
-          <w:numId w:val="4"/>
-        </w:numPr>
-        <w:jc w:val="both"/>
-        <w:rPr>
-          <w:sz w:val="24"/>
-          <w:lang w:val="es-VE"/>
-        </w:rPr>
-      </w:pPr>
-      <w:r>
-        <w:rPr>
-          <w:sz w:val="24"/>
-          <w:lang w:val="es-VE"/>
-        </w:rPr>
-        <w:t>Las empresas con contrato reciben un descuento definido en el mismo</w:t>
-      </w:r>
-      <w:r>
-        <w:rPr>
-          <w:sz w:val="24"/>
-          <w:lang w:val="es-VE"/>
-        </w:rPr>
-        <w:t xml:space="preserve"> y fechas entregas más próximas, pero no antes de 2 meses</w:t>
-      </w:r>
-      <w:r>
-        <w:rPr>
-          <w:sz w:val="24"/>
-          <w:lang w:val="es-VE"/>
-        </w:rPr>
-        <w:t>.</w:t>
-      </w:r>
-    </w:p>
-    <w:p>
-      <w:pPr>
-        <w:pStyle w:val="ListParagraph"/>
-        <w:numPr>
-          <w:ilvl w:val="1"/>
-          <w:numId w:val="4"/>
-        </w:numPr>
-        <w:jc w:val="both"/>
-        <w:rPr>
-          <w:sz w:val="24"/>
-          <w:lang w:val="es-VE"/>
-        </w:rPr>
-      </w:pPr>
-      <w:r>
-        <w:rPr>
-          <w:sz w:val="24"/>
-          <w:lang w:val="es-VE"/>
-        </w:rPr>
-        <w:t>El contrato tiene efecto durante 1 año</w:t>
-      </w:r>
-      <w:r>
-        <w:rPr>
-          <w:sz w:val="24"/>
-          <w:lang w:val="es-VE"/>
-        </w:rPr>
-        <w:t>.</w:t>
-      </w:r>
-    </w:p>
-    <w:p>
-      <w:pPr>
-        <w:pStyle w:val="ListParagraph"/>
-        <w:numPr>
-          <w:ilvl w:val="1"/>
-          <w:numId w:val="4"/>
-        </w:numPr>
-        <w:jc w:val="both"/>
-        <w:rPr>
-          <w:sz w:val="24"/>
-          <w:lang w:val="es-VE"/>
-        </w:rPr>
-      </w:pPr>
-      <w:r>
-        <w:rPr>
-          <w:sz w:val="24"/>
-          <w:lang w:val="es-VE"/>
-        </w:rPr>
-        <w:t>Los pedidos tienen una fecha de entrega de mínimo 2 meses en futuro.</w:t>
-      </w:r>
-    </w:p>
-    <w:p>
-      <w:pPr>
-        <w:pStyle w:val="ListParagraph"/>
-        <w:numPr>
-          <w:ilvl w:val="1"/>
-          <w:numId w:val="4"/>
-        </w:numPr>
-        <w:jc w:val="both"/>
-        <w:rPr>
-          <w:sz w:val="24"/>
-          <w:lang w:val="es-VE"/>
-        </w:rPr>
-      </w:pPr>
-      <w:r>
-        <w:rPr>
-          <w:sz w:val="24"/>
-          <w:lang w:val="es-VE"/>
-        </w:rPr>
-        <w:t>Se deben sumar los montos de los pedidos por ambas línea y  cada catálogo y desplegarlos como un reporte cada mes, en el caso de la línea, el monto de la institucional es en dólares y el de la familiar en bolívares, se debe calcular la equivalencia.</w:t>
-      </w:r>
-    </w:p>
-    <w:p>
-      <w:pPr>
-        <w:pStyle w:val="ListParagraph"/>
-        <w:numPr>
-          <w:ilvl w:val="1"/>
-          <w:numId w:val="4"/>
-        </w:numPr>
-        <w:jc w:val="both"/>
-        <w:rPr>
-          <w:sz w:val="24"/>
-          <w:lang w:val="es-VE"/>
-        </w:rPr>
-      </w:pPr>
-      <w:r>
-        <w:rPr>
-          <w:sz w:val="24"/>
+          <w:rFonts w:cstheme="minorHAnsi"/>
+          <w:sz w:val="24"/>
+          <w:szCs w:val="24"/>
+          <w:lang w:val="es-VE"/>
+        </w:rPr>
+        <w:t>y cada</w:t>
+      </w:r>
+      <w:r>
+        <w:rPr>
+          <w:rFonts w:cstheme="minorHAnsi"/>
+          <w:sz w:val="24"/>
+          <w:szCs w:val="24"/>
+          <w:lang w:val="es-VE"/>
+        </w:rPr>
+        <w:t xml:space="preserve"> catálogo y desplegarlos como un reporte cada mes, en el caso de la línea, el monto de la institucional es en dólares y el de la familiar en bolívares, se debe calcular la equivalencia.</w:t>
+      </w:r>
+    </w:p>
+    <w:p>
+      <w:pPr>
+        <w:pStyle w:val="Prrafodelista"/>
+        <w:numPr>
+          <w:ilvl w:val="0"/>
+          <w:numId w:val="4"/>
+        </w:numPr>
+        <w:jc w:val="both"/>
+        <w:rPr>
+          <w:rFonts w:cstheme="minorHAnsi"/>
+          <w:sz w:val="24"/>
+          <w:szCs w:val="24"/>
+          <w:lang w:val="es-VE"/>
+        </w:rPr>
+      </w:pPr>
+      <w:r>
+        <w:rPr>
+          <w:rFonts w:cstheme="minorHAnsi"/>
+          <w:sz w:val="24"/>
+          <w:szCs w:val="24"/>
           <w:lang w:val="es-VE"/>
         </w:rPr>
         <w:t>Un pedido no puede contener menos de 20 unidades (piezas).</w:t>
@@ -736,26 +817,28 @@
     </w:p>
     <w:p>
       <w:pPr>
-        <w:pStyle w:val="ListParagraph"/>
-        <w:numPr>
-          <w:ilvl w:val="1"/>
-          <w:numId w:val="4"/>
-        </w:numPr>
-        <w:jc w:val="both"/>
-        <w:rPr>
-          <w:sz w:val="24"/>
-          <w:lang w:val="es-VE"/>
-        </w:rPr>
-      </w:pPr>
-      <w:bookmarkStart w:id="0" w:name="_GoBack"/>
-      <w:r>
-        <w:rPr>
-          <w:sz w:val="24"/>
+        <w:pStyle w:val="Prrafodelista"/>
+        <w:numPr>
+          <w:ilvl w:val="0"/>
+          <w:numId w:val="4"/>
+        </w:numPr>
+        <w:jc w:val="both"/>
+        <w:rPr>
+          <w:rFonts w:cstheme="minorHAnsi"/>
+          <w:sz w:val="24"/>
+          <w:szCs w:val="24"/>
+          <w:lang w:val="es-VE"/>
+        </w:rPr>
+      </w:pPr>
+      <w:r>
+        <w:rPr>
+          <w:rFonts w:cstheme="minorHAnsi"/>
+          <w:sz w:val="24"/>
+          <w:szCs w:val="24"/>
           <w:lang w:val="es-VE"/>
         </w:rPr>
         <w:t>Un pedido no puede contener piezas de dos líneas diferentes.</w:t>
       </w:r>
-      <w:bookmarkEnd w:id="0"/>
     </w:p>
     <w:sectPr>
       <w:pgSz w:w="12240" w:h="15840"/>
@@ -768,8 +851,8 @@
 </file>
 
 <file path=word/numbering.xml><?xml version="1.0" encoding="utf-8"?>
-<w:numbering xmlns:wpc="http://schemas.microsoft.com/office/word/2010/wordprocessingCanvas" xmlns:mc="http://schemas.openxmlformats.org/markup-compatibility/2006" xmlns:o="urn:schemas-microsoft-com:office:office" xmlns:r="http://schemas.openxmlformats.org/officeDocument/2006/relationships" xmlns:m="http://schemas.openxmlformats.org/officeDocument/2006/math" xmlns:v="urn:schemas-microsoft-com:vml" xmlns:wp14="http://schemas.microsoft.com/office/word/2010/wordprocessingDrawing" xmlns:wp="http://schemas.openxmlformats.org/drawingml/2006/wordprocessingDrawing" xmlns:w10="urn:schemas-microsoft-com:office:word" xmlns:w="http://schemas.openxmlformats.org/wordprocessingml/2006/main" xmlns:w14="http://schemas.microsoft.com/office/word/2010/wordml" xmlns:w15="http://schemas.microsoft.com/office/word/2012/wordml" xmlns:wpg="http://schemas.microsoft.com/office/word/2010/wordprocessingGroup" xmlns:wpi="http://schemas.microsoft.com/office/word/2010/wordprocessingInk" xmlns:wne="http://schemas.microsoft.com/office/word/2006/wordml" xmlns:wps="http://schemas.microsoft.com/office/word/2010/wordprocessingShape" mc:Ignorable="w14 w15 wp14">
-  <w:abstractNum w:abstractNumId="0">
+<w:numbering xmlns:wpc="http://schemas.microsoft.com/office/word/2010/wordprocessingCanvas" xmlns:cx="http://schemas.microsoft.com/office/drawing/2014/chartex" xmlns:cx1="http://schemas.microsoft.com/office/drawing/2015/9/8/chartex" xmlns:cx2="http://schemas.microsoft.com/office/drawing/2015/10/21/chartex" xmlns:cx3="http://schemas.microsoft.com/office/drawing/2016/5/9/chartex" xmlns:cx4="http://schemas.microsoft.com/office/drawing/2016/5/10/chartex" xmlns:cx5="http://schemas.microsoft.com/office/drawing/2016/5/11/chartex" xmlns:cx6="http://schemas.microsoft.com/office/drawing/2016/5/12/chartex" xmlns:cx7="http://schemas.microsoft.com/office/drawing/2016/5/13/chartex" xmlns:cx8="http://schemas.microsoft.com/office/drawing/2016/5/14/chartex" xmlns:mc="http://schemas.openxmlformats.org/markup-compatibility/2006" xmlns:aink="http://schemas.microsoft.com/office/drawing/2016/ink" xmlns:am3d="http://schemas.microsoft.com/office/drawing/2017/model3d" xmlns:o="urn:schemas-microsoft-com:office:office" xmlns:r="http://schemas.openxmlformats.org/officeDocument/2006/relationships" xmlns:m="http://schemas.openxmlformats.org/officeDocument/2006/math" xmlns:v="urn:schemas-microsoft-com:vml" xmlns:wp14="http://schemas.microsoft.com/office/word/2010/wordprocessingDrawing" xmlns:wp="http://schemas.openxmlformats.org/drawingml/2006/wordprocessingDrawing" xmlns:w10="urn:schemas-microsoft-com:office:word" xmlns:w="http://schemas.openxmlformats.org/wordprocessingml/2006/main" xmlns:w14="http://schemas.microsoft.com/office/word/2010/wordml" xmlns:w15="http://schemas.microsoft.com/office/word/2012/wordml" xmlns:w16cid="http://schemas.microsoft.com/office/word/2016/wordml/cid" xmlns:w16se="http://schemas.microsoft.com/office/word/2015/wordml/symex" xmlns:wpg="http://schemas.microsoft.com/office/word/2010/wordprocessingGroup" xmlns:wpi="http://schemas.microsoft.com/office/word/2010/wordprocessingInk" xmlns:wne="http://schemas.microsoft.com/office/word/2006/wordml" xmlns:wps="http://schemas.microsoft.com/office/word/2010/wordprocessingShape" mc:Ignorable="w14 w15 w16se w16cid wp14">
+  <w:abstractNum w:abstractNumId="0" w15:restartNumberingAfterBreak="0">
     <w:nsid w:val="50163169"/>
     <w:multiLevelType w:val="hybridMultilevel"/>
     <w:tmpl w:val="CAA00762"/>
@@ -882,7 +965,7 @@
       </w:rPr>
     </w:lvl>
   </w:abstractNum>
-  <w:abstractNum w:abstractNumId="1">
+  <w:abstractNum w:abstractNumId="1" w15:restartNumberingAfterBreak="0">
     <w:nsid w:val="694259BD"/>
     <w:multiLevelType w:val="hybridMultilevel"/>
     <w:tmpl w:val="06589FBC"/>
@@ -995,7 +1078,7 @@
       </w:rPr>
     </w:lvl>
   </w:abstractNum>
-  <w:abstractNum w:abstractNumId="2">
+  <w:abstractNum w:abstractNumId="2" w15:restartNumberingAfterBreak="0">
     <w:nsid w:val="770D0513"/>
     <w:multiLevelType w:val="hybridMultilevel"/>
     <w:tmpl w:val="C3C01F54"/>
@@ -1108,7 +1191,7 @@
       </w:rPr>
     </w:lvl>
   </w:abstractNum>
-  <w:abstractNum w:abstractNumId="3">
+  <w:abstractNum w:abstractNumId="3" w15:restartNumberingAfterBreak="0">
     <w:nsid w:val="7A706866"/>
     <w:multiLevelType w:val="hybridMultilevel"/>
     <w:tmpl w:val="5D086610"/>
@@ -1237,7 +1320,7 @@
 </file>
 
 <file path=word/styles.xml><?xml version="1.0" encoding="utf-8"?>
-<w:styles xmlns:mc="http://schemas.openxmlformats.org/markup-compatibility/2006" xmlns:r="http://schemas.openxmlformats.org/officeDocument/2006/relationships" xmlns:w="http://schemas.openxmlformats.org/wordprocessingml/2006/main" xmlns:w14="http://schemas.microsoft.com/office/word/2010/wordml" xmlns:w15="http://schemas.microsoft.com/office/word/2012/wordml" mc:Ignorable="w14 w15">
+<w:styles xmlns:mc="http://schemas.openxmlformats.org/markup-compatibility/2006" xmlns:r="http://schemas.openxmlformats.org/officeDocument/2006/relationships" xmlns:w="http://schemas.openxmlformats.org/wordprocessingml/2006/main" xmlns:w14="http://schemas.microsoft.com/office/word/2010/wordml" xmlns:w15="http://schemas.microsoft.com/office/word/2012/wordml" xmlns:w16cid="http://schemas.microsoft.com/office/word/2016/wordml/cid" xmlns:w16se="http://schemas.microsoft.com/office/word/2015/wordml/symex" mc:Ignorable="w14 w15 w16se w16cid">
   <w:docDefaults>
     <w:rPrDefault>
       <w:rPr>
@@ -1253,7 +1336,7 @@
       </w:pPr>
     </w:pPrDefault>
   </w:docDefaults>
-  <w:latentStyles w:defLockedState="0" w:defUIPriority="99" w:defSemiHidden="0" w:defUnhideWhenUsed="0" w:defQFormat="0" w:count="371">
+  <w:latentStyles w:defLockedState="0" w:defUIPriority="99" w:defSemiHidden="0" w:defUnhideWhenUsed="0" w:defQFormat="0" w:count="376">
     <w:lsdException w:name="Normal" w:uiPriority="0" w:qFormat="1"/>
     <w:lsdException w:name="heading 1" w:uiPriority="9" w:qFormat="1"/>
     <w:lsdException w:name="heading 2" w:semiHidden="1" w:uiPriority="9" w:unhideWhenUsed="1" w:qFormat="1"/>
@@ -1359,7 +1442,6 @@
     <w:lsdException w:name="HTML Sample" w:semiHidden="1" w:unhideWhenUsed="1"/>
     <w:lsdException w:name="HTML Typewriter" w:semiHidden="1" w:unhideWhenUsed="1"/>
     <w:lsdException w:name="HTML Variable" w:semiHidden="1" w:unhideWhenUsed="1"/>
-    <w:lsdException w:name="Normal Table" w:semiHidden="1" w:unhideWhenUsed="1"/>
     <w:lsdException w:name="annotation subject" w:semiHidden="1" w:unhideWhenUsed="1"/>
     <w:lsdException w:name="No List" w:semiHidden="1" w:unhideWhenUsed="1"/>
     <w:lsdException w:name="Outline List 1" w:semiHidden="1" w:unhideWhenUsed="1"/>
@@ -1402,11 +1484,8 @@
     <w:lsdException w:name="Table Contemporary" w:semiHidden="1" w:unhideWhenUsed="1"/>
     <w:lsdException w:name="Table Elegant" w:semiHidden="1" w:unhideWhenUsed="1"/>
     <w:lsdException w:name="Table Professional" w:semiHidden="1" w:unhideWhenUsed="1"/>
-    <w:lsdException w:name="Table Subtle 1" w:semiHidden="1" w:unhideWhenUsed="1"/>
     <w:lsdException w:name="Table Subtle 2" w:semiHidden="1" w:unhideWhenUsed="1"/>
     <w:lsdException w:name="Table Web 1" w:semiHidden="1" w:unhideWhenUsed="1"/>
-    <w:lsdException w:name="Table Web 2" w:semiHidden="1" w:unhideWhenUsed="1"/>
-    <w:lsdException w:name="Table Web 3" w:semiHidden="1" w:unhideWhenUsed="1"/>
     <w:lsdException w:name="Balloon Text" w:semiHidden="1" w:unhideWhenUsed="1"/>
     <w:lsdException w:name="Table Grid" w:uiPriority="39"/>
     <w:lsdException w:name="Table Theme" w:semiHidden="1" w:unhideWhenUsed="1"/>
@@ -1616,18 +1695,23 @@
     <w:lsdException w:name="List Table 5 Dark Accent 6" w:uiPriority="50"/>
     <w:lsdException w:name="List Table 6 Colorful Accent 6" w:uiPriority="51"/>
     <w:lsdException w:name="List Table 7 Colorful Accent 6" w:uiPriority="52"/>
+    <w:lsdException w:name="Mention" w:semiHidden="1" w:unhideWhenUsed="1"/>
+    <w:lsdException w:name="Smart Hyperlink" w:semiHidden="1" w:unhideWhenUsed="1"/>
+    <w:lsdException w:name="Hashtag" w:semiHidden="1" w:unhideWhenUsed="1"/>
+    <w:lsdException w:name="Unresolved Mention" w:semiHidden="1" w:unhideWhenUsed="1"/>
+    <w:lsdException w:name="Smart Link" w:semiHidden="1" w:unhideWhenUsed="1"/>
   </w:latentStyles>
   <w:style w:type="paragraph" w:default="1" w:styleId="Normal">
     <w:name w:val="Normal"/>
     <w:qFormat/>
   </w:style>
-  <w:style w:type="character" w:default="1" w:styleId="DefaultParagraphFont">
+  <w:style w:type="character" w:default="1" w:styleId="Fuentedeprrafopredeter">
     <w:name w:val="Default Paragraph Font"/>
     <w:uiPriority w:val="1"/>
     <w:semiHidden/>
     <w:unhideWhenUsed/>
   </w:style>
-  <w:style w:type="table" w:default="1" w:styleId="TableNormal">
+  <w:style w:type="table" w:default="1" w:styleId="Tablanormal">
     <w:name w:val="Normal Table"/>
     <w:uiPriority w:val="99"/>
     <w:semiHidden/>
@@ -1642,13 +1726,13 @@
       </w:tblCellMar>
     </w:tblPr>
   </w:style>
-  <w:style w:type="numbering" w:default="1" w:styleId="NoList">
+  <w:style w:type="numbering" w:default="1" w:styleId="Sinlista">
     <w:name w:val="No List"/>
     <w:uiPriority w:val="99"/>
     <w:semiHidden/>
     <w:unhideWhenUsed/>
   </w:style>
-  <w:style w:type="paragraph" w:styleId="ListParagraph">
+  <w:style w:type="paragraph" w:styleId="Prrafodelista">
     <w:name w:val="List Paragraph"/>
     <w:basedOn w:val="Normal"/>
     <w:uiPriority w:val="34"/>

</xml_diff>